<commit_message>
fix some bugs add a field in model service run
Signed-off-by: Franklin_Zhang <franklinzhang@foxmail.com>
</commit_message>
<xml_diff>
--- a/ComputerRes/数据库设计_Client.docx
+++ b/ComputerRes/数据库设计_Client.docx
@@ -3249,9 +3249,6 @@
           <w:p>
             <w:pPr>
               <w:jc w:val="center"/>
-              <w:rPr>
-                <w:rFonts w:hint="eastAsia"/>
-              </w:rPr>
             </w:pPr>
             <w:r>
               <w:rPr>
@@ -3284,9 +3281,6 @@
           <w:p>
             <w:pPr>
               <w:jc w:val="center"/>
-              <w:rPr>
-                <w:rFonts w:hint="eastAsia"/>
-              </w:rPr>
             </w:pPr>
           </w:p>
         </w:tc>
@@ -3297,9 +3291,6 @@
           <w:p>
             <w:pPr>
               <w:jc w:val="center"/>
-              <w:rPr>
-                <w:rFonts w:hint="eastAsia"/>
-              </w:rPr>
             </w:pPr>
           </w:p>
         </w:tc>
@@ -3310,9 +3301,6 @@
           <w:p>
             <w:pPr>
               <w:jc w:val="center"/>
-              <w:rPr>
-                <w:rFonts w:hint="eastAsia"/>
-              </w:rPr>
             </w:pPr>
           </w:p>
         </w:tc>
@@ -3933,7 +3921,10 @@
               <w:jc w:val="center"/>
             </w:pPr>
             <w:r>
-              <w:t>Object</w:t>
+              <w:rPr>
+                <w:rFonts w:hint="eastAsia"/>
+              </w:rPr>
+              <w:t>Array</w:t>
             </w:r>
           </w:p>
         </w:tc>
@@ -4070,7 +4061,10 @@
               <w:jc w:val="center"/>
             </w:pPr>
             <w:r>
-              <w:t>Object</w:t>
+              <w:rPr>
+                <w:rFonts w:hint="eastAsia"/>
+              </w:rPr>
+              <w:t>Array</w:t>
             </w:r>
           </w:p>
         </w:tc>
@@ -4165,6 +4159,123 @@
                 <w:rFonts w:hint="eastAsia"/>
               </w:rPr>
               <w:t>）</w:t>
+            </w:r>
+          </w:p>
+        </w:tc>
+      </w:tr>
+      <w:tr>
+        <w:tc>
+          <w:tcPr>
+            <w:tcW w:w="1310" w:type="dxa"/>
+          </w:tcPr>
+          <w:p>
+            <w:pPr>
+              <w:jc w:val="center"/>
+              <w:rPr>
+                <w:rFonts w:hint="eastAsia"/>
+                <w:color w:val="70AD47" w:themeColor="accent6"/>
+              </w:rPr>
+            </w:pPr>
+            <w:r>
+              <w:rPr>
+                <w:rFonts w:hint="eastAsia"/>
+                <w:color w:val="70AD47" w:themeColor="accent6"/>
+              </w:rPr>
+              <w:t>msr_status</w:t>
+            </w:r>
+          </w:p>
+        </w:tc>
+        <w:tc>
+          <w:tcPr>
+            <w:tcW w:w="1294" w:type="dxa"/>
+          </w:tcPr>
+          <w:p>
+            <w:pPr>
+              <w:jc w:val="center"/>
+              <w:rPr>
+                <w:rFonts w:hint="eastAsia"/>
+                <w:color w:val="70AD47" w:themeColor="accent6"/>
+              </w:rPr>
+            </w:pPr>
+            <w:r>
+              <w:rPr>
+                <w:color w:val="70AD47" w:themeColor="accent6"/>
+              </w:rPr>
+              <w:t>Int</w:t>
+            </w:r>
+            <w:bookmarkStart w:id="0" w:name="_GoBack"/>
+            <w:bookmarkEnd w:id="0"/>
+          </w:p>
+        </w:tc>
+        <w:tc>
+          <w:tcPr>
+            <w:tcW w:w="667" w:type="dxa"/>
+          </w:tcPr>
+          <w:p>
+            <w:pPr>
+              <w:jc w:val="center"/>
+              <w:rPr>
+                <w:color w:val="70AD47" w:themeColor="accent6"/>
+              </w:rPr>
+            </w:pPr>
+          </w:p>
+        </w:tc>
+        <w:tc>
+          <w:tcPr>
+            <w:tcW w:w="666" w:type="dxa"/>
+          </w:tcPr>
+          <w:p>
+            <w:pPr>
+              <w:jc w:val="center"/>
+              <w:rPr>
+                <w:color w:val="70AD47" w:themeColor="accent6"/>
+              </w:rPr>
+            </w:pPr>
+          </w:p>
+        </w:tc>
+        <w:tc>
+          <w:tcPr>
+            <w:tcW w:w="661" w:type="dxa"/>
+          </w:tcPr>
+          <w:p>
+            <w:pPr>
+              <w:jc w:val="center"/>
+              <w:rPr>
+                <w:color w:val="70AD47" w:themeColor="accent6"/>
+              </w:rPr>
+            </w:pPr>
+          </w:p>
+        </w:tc>
+        <w:tc>
+          <w:tcPr>
+            <w:tcW w:w="918" w:type="dxa"/>
+          </w:tcPr>
+          <w:p>
+            <w:pPr>
+              <w:jc w:val="center"/>
+              <w:rPr>
+                <w:color w:val="70AD47" w:themeColor="accent6"/>
+              </w:rPr>
+            </w:pPr>
+          </w:p>
+        </w:tc>
+        <w:tc>
+          <w:tcPr>
+            <w:tcW w:w="2012" w:type="dxa"/>
+          </w:tcPr>
+          <w:p>
+            <w:pPr>
+              <w:jc w:val="center"/>
+              <w:rPr>
+                <w:color w:val="70AD47" w:themeColor="accent6"/>
+              </w:rPr>
+            </w:pPr>
+            <w:r>
+              <w:rPr>
+                <w:rFonts w:hint="eastAsia"/>
+                <w:color w:val="70AD47" w:themeColor="accent6"/>
+              </w:rPr>
+              <w:t>模型运行结果状态</w:t>
             </w:r>
           </w:p>
         </w:tc>
@@ -4852,6 +4963,108 @@
         <w:tc>
           <w:tcPr>
             <w:tcW w:w="1310" w:type="dxa"/>
+            <w:shd w:val="clear" w:color="auto" w:fill="auto"/>
+          </w:tcPr>
+          <w:p>
+            <w:pPr>
+              <w:jc w:val="center"/>
+              <w:rPr>
+                <w:rFonts w:hint="eastAsia"/>
+              </w:rPr>
+            </w:pPr>
+            <w:r>
+              <w:rPr>
+                <w:rFonts w:hint="eastAsia"/>
+              </w:rPr>
+              <w:t>StateId</w:t>
+            </w:r>
+          </w:p>
+        </w:tc>
+        <w:tc>
+          <w:tcPr>
+            <w:tcW w:w="1294" w:type="dxa"/>
+            <w:shd w:val="clear" w:color="auto" w:fill="auto"/>
+          </w:tcPr>
+          <w:p>
+            <w:pPr>
+              <w:jc w:val="center"/>
+              <w:rPr>
+                <w:rFonts w:hint="eastAsia"/>
+              </w:rPr>
+            </w:pPr>
+            <w:r>
+              <w:rPr>
+                <w:rFonts w:hint="eastAsia"/>
+              </w:rPr>
+              <w:t>String</w:t>
+            </w:r>
+          </w:p>
+        </w:tc>
+        <w:tc>
+          <w:tcPr>
+            <w:tcW w:w="661" w:type="dxa"/>
+            <w:shd w:val="clear" w:color="auto" w:fill="auto"/>
+          </w:tcPr>
+          <w:p>
+            <w:pPr>
+              <w:jc w:val="center"/>
+              <w:rPr>
+                <w:rFonts w:hint="eastAsia"/>
+              </w:rPr>
+            </w:pPr>
+            <w:r>
+              <w:rPr>
+                <w:rFonts w:hint="eastAsia"/>
+              </w:rPr>
+              <w:t>No</w:t>
+            </w:r>
+          </w:p>
+        </w:tc>
+        <w:tc>
+          <w:tcPr>
+            <w:tcW w:w="1125" w:type="dxa"/>
+            <w:shd w:val="clear" w:color="auto" w:fill="auto"/>
+          </w:tcPr>
+          <w:p>
+            <w:pPr>
+              <w:jc w:val="center"/>
+              <w:rPr>
+                <w:rFonts w:hint="eastAsia"/>
+              </w:rPr>
+            </w:pPr>
+            <w:r>
+              <w:t>“”</w:t>
+            </w:r>
+          </w:p>
+        </w:tc>
+        <w:tc>
+          <w:tcPr>
+            <w:tcW w:w="2126" w:type="dxa"/>
+            <w:shd w:val="clear" w:color="auto" w:fill="auto"/>
+          </w:tcPr>
+          <w:p>
+            <w:pPr>
+              <w:jc w:val="center"/>
+            </w:pPr>
+            <w:r>
+              <w:rPr>
+                <w:rFonts w:hint="eastAsia"/>
+              </w:rPr>
+              <w:t>数据调用的</w:t>
+            </w:r>
+            <w:r>
+              <w:rPr>
+                <w:rFonts w:hint="eastAsia"/>
+              </w:rPr>
+              <w:t>StateID</w:t>
+            </w:r>
+          </w:p>
+        </w:tc>
+      </w:tr>
+      <w:tr>
+        <w:tc>
+          <w:tcPr>
+            <w:tcW w:w="1310" w:type="dxa"/>
           </w:tcPr>
           <w:p>
             <w:pPr>
@@ -5071,316 +5284,50 @@
         </w:rPr>
         <w:t>MS</w:t>
       </w:r>
+      <w:r>
+        <w:rPr>
+          <w:b/>
+          <w:sz w:val="24"/>
+          <w:szCs w:val="24"/>
+        </w:rPr>
+        <w:t>(</w:t>
+      </w:r>
+      <w:r>
+        <w:rPr>
+          <w:rFonts w:hint="eastAsia"/>
+          <w:b/>
+          <w:sz w:val="24"/>
+          <w:szCs w:val="24"/>
+        </w:rPr>
+        <w:t>与</w:t>
+      </w:r>
+      <w:r>
+        <w:rPr>
+          <w:b/>
+          <w:sz w:val="24"/>
+          <w:szCs w:val="24"/>
+        </w:rPr>
+        <w:t>ModelService</w:t>
+      </w:r>
+      <w:r>
+        <w:rPr>
+          <w:rFonts w:hint="eastAsia"/>
+          <w:b/>
+          <w:sz w:val="24"/>
+          <w:szCs w:val="24"/>
+        </w:rPr>
+        <w:t>表相同</w:t>
+      </w:r>
+      <w:r>
+        <w:rPr>
+          <w:b/>
+          <w:sz w:val="24"/>
+          <w:szCs w:val="24"/>
+        </w:rPr>
+        <w:t>)</w:t>
+      </w:r>
     </w:p>
-    <w:tbl>
-      <w:tblPr>
-        <w:tblStyle w:val="a3"/>
-        <w:tblW w:w="0" w:type="auto"/>
-        <w:tblLook w:val="04A0" w:firstRow="1" w:lastRow="0" w:firstColumn="1" w:lastColumn="0" w:noHBand="0" w:noVBand="1"/>
-      </w:tblPr>
-      <w:tblGrid>
-        <w:gridCol w:w="1310"/>
-        <w:gridCol w:w="1294"/>
-        <w:gridCol w:w="661"/>
-        <w:gridCol w:w="1125"/>
-        <w:gridCol w:w="2126"/>
-      </w:tblGrid>
-      <w:tr>
-        <w:tc>
-          <w:tcPr>
-            <w:tcW w:w="1310" w:type="dxa"/>
-            <w:shd w:val="clear" w:color="auto" w:fill="E7E6E6" w:themeFill="background2"/>
-          </w:tcPr>
-          <w:p>
-            <w:pPr>
-              <w:jc w:val="center"/>
-              <w:rPr>
-                <w:b/>
-              </w:rPr>
-            </w:pPr>
-            <w:r>
-              <w:rPr>
-                <w:rFonts w:hint="eastAsia"/>
-                <w:b/>
-              </w:rPr>
-              <w:t>字段名</w:t>
-            </w:r>
-          </w:p>
-        </w:tc>
-        <w:tc>
-          <w:tcPr>
-            <w:tcW w:w="1294" w:type="dxa"/>
-            <w:shd w:val="clear" w:color="auto" w:fill="E7E6E6" w:themeFill="background2"/>
-          </w:tcPr>
-          <w:p>
-            <w:pPr>
-              <w:jc w:val="center"/>
-              <w:rPr>
-                <w:b/>
-              </w:rPr>
-            </w:pPr>
-            <w:r>
-              <w:rPr>
-                <w:rFonts w:hint="eastAsia"/>
-                <w:b/>
-              </w:rPr>
-              <w:t>类型</w:t>
-            </w:r>
-          </w:p>
-        </w:tc>
-        <w:tc>
-          <w:tcPr>
-            <w:tcW w:w="661" w:type="dxa"/>
-            <w:shd w:val="clear" w:color="auto" w:fill="E7E6E6" w:themeFill="background2"/>
-          </w:tcPr>
-          <w:p>
-            <w:pPr>
-              <w:jc w:val="center"/>
-              <w:rPr>
-                <w:b/>
-              </w:rPr>
-            </w:pPr>
-            <w:r>
-              <w:rPr>
-                <w:rFonts w:hint="eastAsia"/>
-                <w:b/>
-              </w:rPr>
-              <w:t>可空</w:t>
-            </w:r>
-          </w:p>
-        </w:tc>
-        <w:tc>
-          <w:tcPr>
-            <w:tcW w:w="1125" w:type="dxa"/>
-            <w:shd w:val="clear" w:color="auto" w:fill="E7E6E6" w:themeFill="background2"/>
-          </w:tcPr>
-          <w:p>
-            <w:pPr>
-              <w:jc w:val="center"/>
-              <w:rPr>
-                <w:b/>
-              </w:rPr>
-            </w:pPr>
-            <w:r>
-              <w:rPr>
-                <w:rFonts w:hint="eastAsia"/>
-                <w:b/>
-              </w:rPr>
-              <w:t>默认值</w:t>
-            </w:r>
-          </w:p>
-        </w:tc>
-        <w:tc>
-          <w:tcPr>
-            <w:tcW w:w="2126" w:type="dxa"/>
-            <w:shd w:val="clear" w:color="auto" w:fill="E7E6E6" w:themeFill="background2"/>
-          </w:tcPr>
-          <w:p>
-            <w:pPr>
-              <w:jc w:val="center"/>
-              <w:rPr>
-                <w:b/>
-              </w:rPr>
-            </w:pPr>
-            <w:r>
-              <w:rPr>
-                <w:rFonts w:hint="eastAsia"/>
-                <w:b/>
-              </w:rPr>
-              <w:t>说明</w:t>
-            </w:r>
-          </w:p>
-        </w:tc>
-      </w:tr>
-      <w:tr>
-        <w:tc>
-          <w:tcPr>
-            <w:tcW w:w="1310" w:type="dxa"/>
-          </w:tcPr>
-          <w:p>
-            <w:pPr>
-              <w:jc w:val="center"/>
-            </w:pPr>
-            <w:r>
-              <w:t>m</w:t>
-            </w:r>
-            <w:r>
-              <w:t>_name</w:t>
-            </w:r>
-          </w:p>
-        </w:tc>
-        <w:tc>
-          <w:tcPr>
-            <w:tcW w:w="1294" w:type="dxa"/>
-          </w:tcPr>
-          <w:p>
-            <w:pPr>
-              <w:jc w:val="center"/>
-              <w:rPr>
-                <w:rFonts w:hint="eastAsia"/>
-              </w:rPr>
-            </w:pPr>
-            <w:r>
-              <w:t>String</w:t>
-            </w:r>
-          </w:p>
-        </w:tc>
-        <w:tc>
-          <w:tcPr>
-            <w:tcW w:w="661" w:type="dxa"/>
-          </w:tcPr>
-          <w:p>
-            <w:pPr>
-              <w:jc w:val="center"/>
-            </w:pPr>
-            <w:r>
-              <w:rPr>
-                <w:rFonts w:hint="eastAsia"/>
-              </w:rPr>
-              <w:t>No</w:t>
-            </w:r>
-          </w:p>
-        </w:tc>
-        <w:tc>
-          <w:tcPr>
-            <w:tcW w:w="1125" w:type="dxa"/>
-          </w:tcPr>
-          <w:p>
-            <w:pPr>
-              <w:jc w:val="center"/>
-            </w:pPr>
-            <w:r>
-              <w:t>“”</w:t>
-            </w:r>
-          </w:p>
-        </w:tc>
-        <w:tc>
-          <w:tcPr>
-            <w:tcW w:w="2126" w:type="dxa"/>
-          </w:tcPr>
-          <w:p>
-            <w:pPr>
-              <w:jc w:val="center"/>
-            </w:pPr>
-            <w:r>
-              <w:rPr>
-                <w:rFonts w:hint="eastAsia"/>
-              </w:rPr>
-              <w:t>模型名称</w:t>
-            </w:r>
-          </w:p>
-        </w:tc>
-      </w:tr>
-      <w:tr>
-        <w:tc>
-          <w:tcPr>
-            <w:tcW w:w="1310" w:type="dxa"/>
-          </w:tcPr>
-          <w:p>
-            <w:pPr>
-              <w:jc w:val="center"/>
-            </w:pPr>
-            <w:r>
-              <w:rPr>
-                <w:rFonts w:hint="eastAsia"/>
-              </w:rPr>
-              <w:t>m</w:t>
-            </w:r>
-            <w:r>
-              <w:t>v</w:t>
-            </w:r>
-            <w:bookmarkStart w:id="0" w:name="_GoBack"/>
-            <w:bookmarkEnd w:id="0"/>
-            <w:r>
-              <w:rPr>
-                <w:rFonts w:hint="eastAsia"/>
-              </w:rPr>
-              <w:t>_num</w:t>
-            </w:r>
-          </w:p>
-        </w:tc>
-        <w:tc>
-          <w:tcPr>
-            <w:tcW w:w="1294" w:type="dxa"/>
-          </w:tcPr>
-          <w:p>
-            <w:pPr>
-              <w:jc w:val="center"/>
-            </w:pPr>
-            <w:r>
-              <w:rPr>
-                <w:rFonts w:hint="eastAsia"/>
-              </w:rPr>
-              <w:t>int</w:t>
-            </w:r>
-          </w:p>
-        </w:tc>
-        <w:tc>
-          <w:tcPr>
-            <w:tcW w:w="661" w:type="dxa"/>
-          </w:tcPr>
-          <w:p>
-            <w:pPr>
-              <w:jc w:val="center"/>
-              <w:rPr>
-                <w:rFonts w:hint="eastAsia"/>
-              </w:rPr>
-            </w:pPr>
-            <w:r>
-              <w:rPr>
-                <w:rFonts w:hint="eastAsia"/>
-              </w:rPr>
-              <w:t>No</w:t>
-            </w:r>
-          </w:p>
-        </w:tc>
-        <w:tc>
-          <w:tcPr>
-            <w:tcW w:w="1125" w:type="dxa"/>
-          </w:tcPr>
-          <w:p>
-            <w:pPr>
-              <w:jc w:val="center"/>
-            </w:pPr>
-            <w:r>
-              <w:rPr>
-                <w:rFonts w:hint="eastAsia"/>
-              </w:rPr>
-              <w:t>0</w:t>
-            </w:r>
-          </w:p>
-        </w:tc>
-        <w:tc>
-          <w:tcPr>
-            <w:tcW w:w="2126" w:type="dxa"/>
-          </w:tcPr>
-          <w:p>
-            <w:pPr>
-              <w:jc w:val="center"/>
-            </w:pPr>
-            <w:r>
-              <w:rPr>
-                <w:rFonts w:hint="eastAsia"/>
-              </w:rPr>
-              <w:t>模型名称</w:t>
-            </w:r>
-            <w:r>
-              <w:rPr>
-                <w:rFonts w:hint="eastAsia"/>
-              </w:rPr>
-              <w:t>版本</w:t>
-            </w:r>
-          </w:p>
-        </w:tc>
-      </w:tr>
-    </w:tbl>
-    <w:p>
-      <w:pPr>
-        <w:rPr>
-          <w:rFonts w:hint="eastAsia"/>
-        </w:rPr>
-      </w:pPr>
-    </w:p>
+    <w:p/>
     <w:p/>
     <w:p/>
     <w:p/>

</xml_diff>

<commit_message>
fix some bugs add parent panel
Signed-off-by: Franklin_Zhang <franklinzhang@foxmail.com>
</commit_message>
<xml_diff>
--- a/ComputerRes/数据库设计_Client.docx
+++ b/ComputerRes/数据库设计_Client.docx
@@ -4172,7 +4172,6 @@
             <w:pPr>
               <w:jc w:val="center"/>
               <w:rPr>
-                <w:rFonts w:hint="eastAsia"/>
                 <w:color w:val="70AD47" w:themeColor="accent6"/>
               </w:rPr>
             </w:pPr>
@@ -4193,7 +4192,6 @@
             <w:pPr>
               <w:jc w:val="center"/>
               <w:rPr>
-                <w:rFonts w:hint="eastAsia"/>
                 <w:color w:val="70AD47" w:themeColor="accent6"/>
               </w:rPr>
             </w:pPr>
@@ -4203,8 +4201,6 @@
               </w:rPr>
               <w:t>Int</w:t>
             </w:r>
-            <w:bookmarkStart w:id="0" w:name="_GoBack"/>
-            <w:bookmarkEnd w:id="0"/>
           </w:p>
         </w:tc>
         <w:tc>
@@ -4968,9 +4964,6 @@
           <w:p>
             <w:pPr>
               <w:jc w:val="center"/>
-              <w:rPr>
-                <w:rFonts w:hint="eastAsia"/>
-              </w:rPr>
             </w:pPr>
             <w:r>
               <w:rPr>
@@ -4988,9 +4981,6 @@
           <w:p>
             <w:pPr>
               <w:jc w:val="center"/>
-              <w:rPr>
-                <w:rFonts w:hint="eastAsia"/>
-              </w:rPr>
             </w:pPr>
             <w:r>
               <w:rPr>
@@ -5008,9 +4998,6 @@
           <w:p>
             <w:pPr>
               <w:jc w:val="center"/>
-              <w:rPr>
-                <w:rFonts w:hint="eastAsia"/>
-              </w:rPr>
             </w:pPr>
             <w:r>
               <w:rPr>
@@ -5028,9 +5015,6 @@
           <w:p>
             <w:pPr>
               <w:jc w:val="center"/>
-              <w:rPr>
-                <w:rFonts w:hint="eastAsia"/>
-              </w:rPr>
             </w:pPr>
             <w:r>
               <w:t>“”</w:t>
@@ -5328,6 +5312,842 @@
       </w:r>
     </w:p>
     <w:p/>
+    <w:p>
+      <w:pPr>
+        <w:jc w:val="center"/>
+        <w:rPr>
+          <w:b/>
+          <w:sz w:val="24"/>
+          <w:szCs w:val="24"/>
+        </w:rPr>
+      </w:pPr>
+      <w:r>
+        <w:rPr>
+          <w:rFonts w:hint="eastAsia"/>
+          <w:b/>
+          <w:sz w:val="24"/>
+          <w:szCs w:val="24"/>
+        </w:rPr>
+        <w:t>子节点表</w:t>
+      </w:r>
+      <w:r>
+        <w:rPr>
+          <w:b/>
+          <w:sz w:val="24"/>
+          <w:szCs w:val="24"/>
+        </w:rPr>
+        <w:t xml:space="preserve"> – Child</w:t>
+      </w:r>
+    </w:p>
+    <w:tbl>
+      <w:tblPr>
+        <w:tblStyle w:val="a3"/>
+        <w:tblW w:w="0" w:type="auto"/>
+        <w:tblLook w:val="04A0" w:firstRow="1" w:lastRow="0" w:firstColumn="1" w:lastColumn="0" w:noHBand="0" w:noVBand="1"/>
+      </w:tblPr>
+      <w:tblGrid>
+        <w:gridCol w:w="1351"/>
+        <w:gridCol w:w="1294"/>
+        <w:gridCol w:w="667"/>
+        <w:gridCol w:w="666"/>
+        <w:gridCol w:w="661"/>
+        <w:gridCol w:w="918"/>
+        <w:gridCol w:w="2012"/>
+      </w:tblGrid>
+      <w:tr>
+        <w:tc>
+          <w:tcPr>
+            <w:tcW w:w="1310" w:type="dxa"/>
+            <w:shd w:val="clear" w:color="auto" w:fill="E7E6E6" w:themeFill="background2"/>
+          </w:tcPr>
+          <w:p>
+            <w:pPr>
+              <w:jc w:val="center"/>
+              <w:rPr>
+                <w:b/>
+              </w:rPr>
+            </w:pPr>
+            <w:r>
+              <w:rPr>
+                <w:rFonts w:hint="eastAsia"/>
+                <w:b/>
+              </w:rPr>
+              <w:t>字段名</w:t>
+            </w:r>
+          </w:p>
+        </w:tc>
+        <w:tc>
+          <w:tcPr>
+            <w:tcW w:w="1294" w:type="dxa"/>
+            <w:shd w:val="clear" w:color="auto" w:fill="E7E6E6" w:themeFill="background2"/>
+          </w:tcPr>
+          <w:p>
+            <w:pPr>
+              <w:jc w:val="center"/>
+              <w:rPr>
+                <w:b/>
+              </w:rPr>
+            </w:pPr>
+            <w:r>
+              <w:rPr>
+                <w:rFonts w:hint="eastAsia"/>
+                <w:b/>
+              </w:rPr>
+              <w:t>类型</w:t>
+            </w:r>
+          </w:p>
+        </w:tc>
+        <w:tc>
+          <w:tcPr>
+            <w:tcW w:w="667" w:type="dxa"/>
+            <w:shd w:val="clear" w:color="auto" w:fill="E7E6E6" w:themeFill="background2"/>
+          </w:tcPr>
+          <w:p>
+            <w:pPr>
+              <w:jc w:val="center"/>
+              <w:rPr>
+                <w:b/>
+              </w:rPr>
+            </w:pPr>
+            <w:r>
+              <w:rPr>
+                <w:rFonts w:hint="eastAsia"/>
+                <w:b/>
+              </w:rPr>
+              <w:t>主键</w:t>
+            </w:r>
+          </w:p>
+        </w:tc>
+        <w:tc>
+          <w:tcPr>
+            <w:tcW w:w="666" w:type="dxa"/>
+            <w:shd w:val="clear" w:color="auto" w:fill="E7E6E6" w:themeFill="background2"/>
+          </w:tcPr>
+          <w:p>
+            <w:pPr>
+              <w:jc w:val="center"/>
+              <w:rPr>
+                <w:b/>
+              </w:rPr>
+            </w:pPr>
+            <w:r>
+              <w:rPr>
+                <w:rFonts w:hint="eastAsia"/>
+                <w:b/>
+              </w:rPr>
+              <w:t>唯一</w:t>
+            </w:r>
+          </w:p>
+        </w:tc>
+        <w:tc>
+          <w:tcPr>
+            <w:tcW w:w="661" w:type="dxa"/>
+            <w:shd w:val="clear" w:color="auto" w:fill="E7E6E6" w:themeFill="background2"/>
+          </w:tcPr>
+          <w:p>
+            <w:pPr>
+              <w:jc w:val="center"/>
+              <w:rPr>
+                <w:b/>
+              </w:rPr>
+            </w:pPr>
+            <w:r>
+              <w:rPr>
+                <w:rFonts w:hint="eastAsia"/>
+                <w:b/>
+              </w:rPr>
+              <w:t>可空</w:t>
+            </w:r>
+          </w:p>
+        </w:tc>
+        <w:tc>
+          <w:tcPr>
+            <w:tcW w:w="918" w:type="dxa"/>
+            <w:shd w:val="clear" w:color="auto" w:fill="E7E6E6" w:themeFill="background2"/>
+          </w:tcPr>
+          <w:p>
+            <w:pPr>
+              <w:jc w:val="center"/>
+              <w:rPr>
+                <w:b/>
+              </w:rPr>
+            </w:pPr>
+            <w:r>
+              <w:rPr>
+                <w:rFonts w:hint="eastAsia"/>
+                <w:b/>
+              </w:rPr>
+              <w:t>默认值</w:t>
+            </w:r>
+          </w:p>
+        </w:tc>
+        <w:tc>
+          <w:tcPr>
+            <w:tcW w:w="2012" w:type="dxa"/>
+            <w:shd w:val="clear" w:color="auto" w:fill="E7E6E6" w:themeFill="background2"/>
+          </w:tcPr>
+          <w:p>
+            <w:pPr>
+              <w:jc w:val="center"/>
+              <w:rPr>
+                <w:b/>
+              </w:rPr>
+            </w:pPr>
+            <w:r>
+              <w:rPr>
+                <w:rFonts w:hint="eastAsia"/>
+                <w:b/>
+              </w:rPr>
+              <w:t>说明</w:t>
+            </w:r>
+          </w:p>
+        </w:tc>
+      </w:tr>
+      <w:tr>
+        <w:tc>
+          <w:tcPr>
+            <w:tcW w:w="1310" w:type="dxa"/>
+          </w:tcPr>
+          <w:p>
+            <w:pPr>
+              <w:jc w:val="center"/>
+            </w:pPr>
+            <w:r>
+              <w:rPr>
+                <w:rFonts w:hint="eastAsia"/>
+              </w:rPr>
+              <w:t>_id</w:t>
+            </w:r>
+          </w:p>
+        </w:tc>
+        <w:tc>
+          <w:tcPr>
+            <w:tcW w:w="1294" w:type="dxa"/>
+          </w:tcPr>
+          <w:p>
+            <w:pPr>
+              <w:jc w:val="center"/>
+            </w:pPr>
+            <w:r>
+              <w:t>ObjectId</w:t>
+            </w:r>
+          </w:p>
+        </w:tc>
+        <w:tc>
+          <w:tcPr>
+            <w:tcW w:w="667" w:type="dxa"/>
+          </w:tcPr>
+          <w:p>
+            <w:pPr>
+              <w:jc w:val="center"/>
+            </w:pPr>
+            <w:r>
+              <w:rPr>
+                <w:rFonts w:hint="eastAsia"/>
+              </w:rPr>
+              <w:t>Yes</w:t>
+            </w:r>
+          </w:p>
+        </w:tc>
+        <w:tc>
+          <w:tcPr>
+            <w:tcW w:w="666" w:type="dxa"/>
+          </w:tcPr>
+          <w:p>
+            <w:pPr>
+              <w:jc w:val="center"/>
+            </w:pPr>
+            <w:r>
+              <w:rPr>
+                <w:rFonts w:hint="eastAsia"/>
+              </w:rPr>
+              <w:t>Yes</w:t>
+            </w:r>
+          </w:p>
+        </w:tc>
+        <w:tc>
+          <w:tcPr>
+            <w:tcW w:w="661" w:type="dxa"/>
+          </w:tcPr>
+          <w:p>
+            <w:pPr>
+              <w:jc w:val="center"/>
+            </w:pPr>
+            <w:r>
+              <w:rPr>
+                <w:rFonts w:hint="eastAsia"/>
+              </w:rPr>
+              <w:t>No</w:t>
+            </w:r>
+          </w:p>
+        </w:tc>
+        <w:tc>
+          <w:tcPr>
+            <w:tcW w:w="918" w:type="dxa"/>
+          </w:tcPr>
+          <w:p>
+            <w:pPr>
+              <w:jc w:val="center"/>
+            </w:pPr>
+          </w:p>
+        </w:tc>
+        <w:tc>
+          <w:tcPr>
+            <w:tcW w:w="2012" w:type="dxa"/>
+          </w:tcPr>
+          <w:p>
+            <w:pPr>
+              <w:jc w:val="center"/>
+            </w:pPr>
+            <w:r>
+              <w:rPr>
+                <w:rFonts w:hint="eastAsia"/>
+              </w:rPr>
+              <w:t>唯一标识符</w:t>
+            </w:r>
+          </w:p>
+        </w:tc>
+      </w:tr>
+      <w:tr>
+        <w:tc>
+          <w:tcPr>
+            <w:tcW w:w="1310" w:type="dxa"/>
+          </w:tcPr>
+          <w:p>
+            <w:pPr>
+              <w:jc w:val="center"/>
+            </w:pPr>
+            <w:r>
+              <w:rPr>
+                <w:rFonts w:hint="eastAsia"/>
+              </w:rPr>
+              <w:t>host</w:t>
+            </w:r>
+          </w:p>
+        </w:tc>
+        <w:tc>
+          <w:tcPr>
+            <w:tcW w:w="1294" w:type="dxa"/>
+          </w:tcPr>
+          <w:p>
+            <w:pPr>
+              <w:jc w:val="center"/>
+            </w:pPr>
+            <w:r>
+              <w:rPr>
+                <w:rFonts w:hint="eastAsia"/>
+              </w:rPr>
+              <w:t>String</w:t>
+            </w:r>
+          </w:p>
+        </w:tc>
+        <w:tc>
+          <w:tcPr>
+            <w:tcW w:w="667" w:type="dxa"/>
+          </w:tcPr>
+          <w:p>
+            <w:pPr>
+              <w:jc w:val="center"/>
+            </w:pPr>
+          </w:p>
+        </w:tc>
+        <w:tc>
+          <w:tcPr>
+            <w:tcW w:w="666" w:type="dxa"/>
+          </w:tcPr>
+          <w:p>
+            <w:pPr>
+              <w:jc w:val="center"/>
+            </w:pPr>
+            <w:r>
+              <w:rPr>
+                <w:rFonts w:hint="eastAsia"/>
+              </w:rPr>
+              <w:t>Yes</w:t>
+            </w:r>
+          </w:p>
+        </w:tc>
+        <w:tc>
+          <w:tcPr>
+            <w:tcW w:w="661" w:type="dxa"/>
+          </w:tcPr>
+          <w:p>
+            <w:pPr>
+              <w:jc w:val="center"/>
+            </w:pPr>
+            <w:r>
+              <w:rPr>
+                <w:rFonts w:hint="eastAsia"/>
+              </w:rPr>
+              <w:t>No</w:t>
+            </w:r>
+          </w:p>
+        </w:tc>
+        <w:tc>
+          <w:tcPr>
+            <w:tcW w:w="918" w:type="dxa"/>
+          </w:tcPr>
+          <w:p>
+            <w:pPr>
+              <w:jc w:val="center"/>
+            </w:pPr>
+          </w:p>
+        </w:tc>
+        <w:tc>
+          <w:tcPr>
+            <w:tcW w:w="2012" w:type="dxa"/>
+          </w:tcPr>
+          <w:p>
+            <w:pPr>
+              <w:jc w:val="center"/>
+            </w:pPr>
+            <w:r>
+              <w:rPr>
+                <w:rFonts w:hint="eastAsia"/>
+              </w:rPr>
+              <w:t>子节点</w:t>
+            </w:r>
+            <w:r>
+              <w:rPr>
+                <w:rFonts w:hint="eastAsia"/>
+              </w:rPr>
+              <w:t>IP</w:t>
+            </w:r>
+          </w:p>
+        </w:tc>
+      </w:tr>
+      <w:tr>
+        <w:tc>
+          <w:tcPr>
+            <w:tcW w:w="1310" w:type="dxa"/>
+          </w:tcPr>
+          <w:p>
+            <w:pPr>
+              <w:jc w:val="center"/>
+            </w:pPr>
+            <w:r>
+              <w:rPr>
+                <w:rFonts w:hint="eastAsia"/>
+              </w:rPr>
+              <w:lastRenderedPageBreak/>
+              <w:t>port</w:t>
+            </w:r>
+          </w:p>
+        </w:tc>
+        <w:tc>
+          <w:tcPr>
+            <w:tcW w:w="1294" w:type="dxa"/>
+          </w:tcPr>
+          <w:p>
+            <w:pPr>
+              <w:jc w:val="center"/>
+            </w:pPr>
+            <w:r>
+              <w:rPr>
+                <w:rFonts w:hint="eastAsia"/>
+              </w:rPr>
+              <w:t>Number</w:t>
+            </w:r>
+          </w:p>
+        </w:tc>
+        <w:tc>
+          <w:tcPr>
+            <w:tcW w:w="667" w:type="dxa"/>
+          </w:tcPr>
+          <w:p>
+            <w:pPr>
+              <w:jc w:val="center"/>
+            </w:pPr>
+          </w:p>
+        </w:tc>
+        <w:tc>
+          <w:tcPr>
+            <w:tcW w:w="666" w:type="dxa"/>
+          </w:tcPr>
+          <w:p>
+            <w:pPr>
+              <w:jc w:val="center"/>
+            </w:pPr>
+          </w:p>
+        </w:tc>
+        <w:tc>
+          <w:tcPr>
+            <w:tcW w:w="661" w:type="dxa"/>
+          </w:tcPr>
+          <w:p>
+            <w:pPr>
+              <w:jc w:val="center"/>
+            </w:pPr>
+            <w:r>
+              <w:rPr>
+                <w:rFonts w:hint="eastAsia"/>
+              </w:rPr>
+              <w:t>No</w:t>
+            </w:r>
+          </w:p>
+        </w:tc>
+        <w:tc>
+          <w:tcPr>
+            <w:tcW w:w="918" w:type="dxa"/>
+          </w:tcPr>
+          <w:p>
+            <w:pPr>
+              <w:jc w:val="center"/>
+            </w:pPr>
+          </w:p>
+        </w:tc>
+        <w:tc>
+          <w:tcPr>
+            <w:tcW w:w="2012" w:type="dxa"/>
+          </w:tcPr>
+          <w:p>
+            <w:pPr>
+              <w:jc w:val="center"/>
+            </w:pPr>
+            <w:r>
+              <w:rPr>
+                <w:rFonts w:hint="eastAsia"/>
+              </w:rPr>
+              <w:t>开放端口</w:t>
+            </w:r>
+          </w:p>
+        </w:tc>
+      </w:tr>
+      <w:tr>
+        <w:tc>
+          <w:tcPr>
+            <w:tcW w:w="1310" w:type="dxa"/>
+          </w:tcPr>
+          <w:p>
+            <w:pPr>
+              <w:jc w:val="center"/>
+            </w:pPr>
+            <w:r>
+              <w:rPr>
+                <w:rFonts w:hint="eastAsia"/>
+              </w:rPr>
+              <w:t>platform</w:t>
+            </w:r>
+          </w:p>
+        </w:tc>
+        <w:tc>
+          <w:tcPr>
+            <w:tcW w:w="1294" w:type="dxa"/>
+          </w:tcPr>
+          <w:p>
+            <w:pPr>
+              <w:jc w:val="center"/>
+            </w:pPr>
+            <w:r>
+              <w:rPr>
+                <w:rFonts w:hint="eastAsia"/>
+              </w:rPr>
+              <w:t>Number</w:t>
+            </w:r>
+          </w:p>
+        </w:tc>
+        <w:tc>
+          <w:tcPr>
+            <w:tcW w:w="667" w:type="dxa"/>
+          </w:tcPr>
+          <w:p>
+            <w:pPr>
+              <w:jc w:val="center"/>
+            </w:pPr>
+          </w:p>
+        </w:tc>
+        <w:tc>
+          <w:tcPr>
+            <w:tcW w:w="666" w:type="dxa"/>
+          </w:tcPr>
+          <w:p>
+            <w:pPr>
+              <w:jc w:val="center"/>
+            </w:pPr>
+          </w:p>
+        </w:tc>
+        <w:tc>
+          <w:tcPr>
+            <w:tcW w:w="661" w:type="dxa"/>
+          </w:tcPr>
+          <w:p>
+            <w:pPr>
+              <w:jc w:val="center"/>
+            </w:pPr>
+            <w:r>
+              <w:rPr>
+                <w:rFonts w:hint="eastAsia"/>
+              </w:rPr>
+              <w:t>No</w:t>
+            </w:r>
+          </w:p>
+        </w:tc>
+        <w:tc>
+          <w:tcPr>
+            <w:tcW w:w="918" w:type="dxa"/>
+          </w:tcPr>
+          <w:p>
+            <w:pPr>
+              <w:jc w:val="center"/>
+            </w:pPr>
+          </w:p>
+        </w:tc>
+        <w:tc>
+          <w:tcPr>
+            <w:tcW w:w="2012" w:type="dxa"/>
+          </w:tcPr>
+          <w:p>
+            <w:pPr>
+              <w:jc w:val="center"/>
+            </w:pPr>
+            <w:r>
+              <w:rPr>
+                <w:rFonts w:hint="eastAsia"/>
+              </w:rPr>
+              <w:t>平台</w:t>
+            </w:r>
+          </w:p>
+        </w:tc>
+      </w:tr>
+      <w:tr>
+        <w:tc>
+          <w:tcPr>
+            <w:tcW w:w="1310" w:type="dxa"/>
+          </w:tcPr>
+          <w:p>
+            <w:pPr>
+              <w:jc w:val="center"/>
+            </w:pPr>
+            <w:r>
+              <w:rPr>
+                <w:rFonts w:hint="eastAsia"/>
+              </w:rPr>
+              <w:t>accept</w:t>
+            </w:r>
+            <w:r>
+              <w:t>ed</w:t>
+            </w:r>
+          </w:p>
+        </w:tc>
+        <w:tc>
+          <w:tcPr>
+            <w:tcW w:w="1294" w:type="dxa"/>
+          </w:tcPr>
+          <w:p>
+            <w:pPr>
+              <w:jc w:val="center"/>
+            </w:pPr>
+            <w:r>
+              <w:rPr>
+                <w:rFonts w:hint="eastAsia"/>
+              </w:rPr>
+              <w:t>Number</w:t>
+            </w:r>
+          </w:p>
+        </w:tc>
+        <w:tc>
+          <w:tcPr>
+            <w:tcW w:w="667" w:type="dxa"/>
+          </w:tcPr>
+          <w:p>
+            <w:pPr>
+              <w:jc w:val="center"/>
+            </w:pPr>
+          </w:p>
+        </w:tc>
+        <w:tc>
+          <w:tcPr>
+            <w:tcW w:w="666" w:type="dxa"/>
+          </w:tcPr>
+          <w:p>
+            <w:pPr>
+              <w:jc w:val="center"/>
+            </w:pPr>
+          </w:p>
+        </w:tc>
+        <w:tc>
+          <w:tcPr>
+            <w:tcW w:w="661" w:type="dxa"/>
+          </w:tcPr>
+          <w:p>
+            <w:pPr>
+              <w:jc w:val="center"/>
+            </w:pPr>
+            <w:r>
+              <w:rPr>
+                <w:rFonts w:hint="eastAsia"/>
+              </w:rPr>
+              <w:t>No</w:t>
+            </w:r>
+          </w:p>
+        </w:tc>
+        <w:tc>
+          <w:tcPr>
+            <w:tcW w:w="918" w:type="dxa"/>
+          </w:tcPr>
+          <w:p>
+            <w:pPr>
+              <w:jc w:val="center"/>
+            </w:pPr>
+          </w:p>
+        </w:tc>
+        <w:tc>
+          <w:tcPr>
+            <w:tcW w:w="2012" w:type="dxa"/>
+          </w:tcPr>
+          <w:p>
+            <w:pPr>
+              <w:jc w:val="center"/>
+            </w:pPr>
+            <w:r>
+              <w:rPr>
+                <w:rFonts w:hint="eastAsia"/>
+              </w:rPr>
+              <w:t>是否接受</w:t>
+            </w:r>
+            <w:r>
+              <w:t>(0-</w:t>
+            </w:r>
+            <w:r>
+              <w:rPr>
+                <w:rFonts w:hint="eastAsia"/>
+              </w:rPr>
+              <w:t>申请中</w:t>
+            </w:r>
+          </w:p>
+          <w:p>
+            <w:pPr>
+              <w:jc w:val="center"/>
+            </w:pPr>
+            <w:r>
+              <w:rPr>
+                <w:rFonts w:hint="eastAsia"/>
+              </w:rPr>
+              <w:t>1-</w:t>
+            </w:r>
+            <w:r>
+              <w:rPr>
+                <w:rFonts w:hint="eastAsia"/>
+              </w:rPr>
+              <w:t>已经接受</w:t>
+            </w:r>
+            <w:r>
+              <w:t>)</w:t>
+            </w:r>
+          </w:p>
+        </w:tc>
+      </w:tr>
+      <w:tr>
+        <w:tc>
+          <w:tcPr>
+            <w:tcW w:w="1310" w:type="dxa"/>
+          </w:tcPr>
+          <w:p>
+            <w:pPr>
+              <w:jc w:val="center"/>
+              <w:rPr>
+                <w:rFonts w:hint="eastAsia"/>
+              </w:rPr>
+            </w:pPr>
+            <w:r>
+              <w:rPr>
+                <w:rFonts w:hint="eastAsia"/>
+              </w:rPr>
+              <w:t>access</w:t>
+            </w:r>
+            <w:r>
+              <w:t>_token</w:t>
+            </w:r>
+          </w:p>
+        </w:tc>
+        <w:tc>
+          <w:tcPr>
+            <w:tcW w:w="1294" w:type="dxa"/>
+          </w:tcPr>
+          <w:p>
+            <w:pPr>
+              <w:jc w:val="center"/>
+              <w:rPr>
+                <w:rFonts w:hint="eastAsia"/>
+              </w:rPr>
+            </w:pPr>
+            <w:r>
+              <w:rPr>
+                <w:rFonts w:hint="eastAsia"/>
+              </w:rPr>
+              <w:t>String</w:t>
+            </w:r>
+          </w:p>
+        </w:tc>
+        <w:tc>
+          <w:tcPr>
+            <w:tcW w:w="667" w:type="dxa"/>
+          </w:tcPr>
+          <w:p>
+            <w:pPr>
+              <w:jc w:val="center"/>
+            </w:pPr>
+          </w:p>
+        </w:tc>
+        <w:tc>
+          <w:tcPr>
+            <w:tcW w:w="666" w:type="dxa"/>
+          </w:tcPr>
+          <w:p>
+            <w:pPr>
+              <w:jc w:val="center"/>
+            </w:pPr>
+          </w:p>
+        </w:tc>
+        <w:tc>
+          <w:tcPr>
+            <w:tcW w:w="661" w:type="dxa"/>
+          </w:tcPr>
+          <w:p>
+            <w:pPr>
+              <w:jc w:val="center"/>
+              <w:rPr>
+                <w:rFonts w:hint="eastAsia"/>
+              </w:rPr>
+            </w:pPr>
+            <w:r>
+              <w:rPr>
+                <w:rFonts w:hint="eastAsia"/>
+              </w:rPr>
+              <w:t>No</w:t>
+            </w:r>
+          </w:p>
+        </w:tc>
+        <w:tc>
+          <w:tcPr>
+            <w:tcW w:w="918" w:type="dxa"/>
+          </w:tcPr>
+          <w:p>
+            <w:pPr>
+              <w:jc w:val="center"/>
+            </w:pPr>
+          </w:p>
+        </w:tc>
+        <w:tc>
+          <w:tcPr>
+            <w:tcW w:w="2012" w:type="dxa"/>
+          </w:tcPr>
+          <w:p>
+            <w:pPr>
+              <w:jc w:val="center"/>
+            </w:pPr>
+            <w:r>
+              <w:rPr>
+                <w:rFonts w:hint="eastAsia"/>
+              </w:rPr>
+              <w:t>请求密钥</w:t>
+            </w:r>
+            <w:bookmarkStart w:id="0" w:name="_GoBack"/>
+            <w:bookmarkEnd w:id="0"/>
+          </w:p>
+        </w:tc>
+      </w:tr>
+    </w:tbl>
     <w:p/>
     <w:p/>
     <w:p/>
@@ -5339,7 +6159,6 @@
         <w:rPr>
           <w:rFonts w:hint="eastAsia"/>
         </w:rPr>
-        <w:lastRenderedPageBreak/>
         <w:t>内存数据库：</w:t>
       </w:r>
       <w:r>

</xml_diff>

<commit_message>
add Data Collection Table add Data Center Page add Could Model Service Page
</commit_message>
<xml_diff>
--- a/ComputerRes/数据库设计_Client.docx
+++ b/ComputerRes/数据库设计_Client.docx
@@ -6045,9 +6045,6 @@
           <w:p>
             <w:pPr>
               <w:jc w:val="center"/>
-              <w:rPr>
-                <w:rFonts w:hint="eastAsia"/>
-              </w:rPr>
             </w:pPr>
             <w:r>
               <w:rPr>
@@ -6067,9 +6064,6 @@
           <w:p>
             <w:pPr>
               <w:jc w:val="center"/>
-              <w:rPr>
-                <w:rFonts w:hint="eastAsia"/>
-              </w:rPr>
             </w:pPr>
             <w:r>
               <w:rPr>
@@ -6106,9 +6100,6 @@
           <w:p>
             <w:pPr>
               <w:jc w:val="center"/>
-              <w:rPr>
-                <w:rFonts w:hint="eastAsia"/>
-              </w:rPr>
             </w:pPr>
             <w:r>
               <w:rPr>
@@ -6142,8 +6133,6 @@
               </w:rPr>
               <w:t>请求密钥</w:t>
             </w:r>
-            <w:bookmarkStart w:id="0" w:name="_GoBack"/>
-            <w:bookmarkEnd w:id="0"/>
           </w:p>
         </w:tc>
       </w:tr>
@@ -6475,12 +6464,24 @@
           <w:p>
             <w:pPr>
               <w:jc w:val="center"/>
-            </w:pPr>
-            <w:r>
-              <w:rPr>
-                <w:rFonts w:hint="eastAsia"/>
-              </w:rPr>
-              <w:t>gd_rstate</w:t>
+              <w:rPr>
+                <w:color w:val="FF0000"/>
+              </w:rPr>
+            </w:pPr>
+            <w:bookmarkStart w:id="0" w:name="_GoBack"/>
+            <w:bookmarkEnd w:id="0"/>
+            <w:r>
+              <w:rPr>
+                <w:rFonts w:hint="eastAsia"/>
+                <w:color w:val="FF0000"/>
+              </w:rPr>
+              <w:t>gd</w:t>
+            </w:r>
+            <w:r>
+              <w:rPr>
+                <w:color w:val="FF0000"/>
+              </w:rPr>
+              <w:t>_tag</w:t>
             </w:r>
           </w:p>
         </w:tc>
@@ -6491,8 +6492,15 @@
           <w:p>
             <w:pPr>
               <w:jc w:val="center"/>
-            </w:pPr>
-            <w:r>
+              <w:rPr>
+                <w:color w:val="FF0000"/>
+              </w:rPr>
+            </w:pPr>
+            <w:r>
+              <w:rPr>
+                <w:rFonts w:hint="eastAsia"/>
+                <w:color w:val="FF0000"/>
+              </w:rPr>
               <w:t>String</w:t>
             </w:r>
           </w:p>
@@ -6504,6 +6512,9 @@
           <w:p>
             <w:pPr>
               <w:jc w:val="center"/>
+              <w:rPr>
+                <w:color w:val="FF0000"/>
+              </w:rPr>
             </w:pPr>
           </w:p>
         </w:tc>
@@ -6514,6 +6525,9 @@
           <w:p>
             <w:pPr>
               <w:jc w:val="center"/>
+              <w:rPr>
+                <w:color w:val="FF0000"/>
+              </w:rPr>
             </w:pPr>
           </w:p>
         </w:tc>
@@ -6524,6 +6538,9 @@
           <w:p>
             <w:pPr>
               <w:jc w:val="center"/>
+              <w:rPr>
+                <w:color w:val="FF0000"/>
+              </w:rPr>
             </w:pPr>
           </w:p>
         </w:tc>
@@ -6534,6 +6551,9 @@
           <w:p>
             <w:pPr>
               <w:jc w:val="center"/>
+              <w:rPr>
+                <w:color w:val="FF0000"/>
+              </w:rPr>
             </w:pPr>
           </w:p>
         </w:tc>
@@ -6544,117 +6564,30 @@
           <w:p>
             <w:pPr>
               <w:jc w:val="center"/>
-            </w:pPr>
-            <w:r>
-              <w:rPr>
-                <w:rFonts w:hint="eastAsia"/>
-              </w:rPr>
-              <w:t>操作状态</w:t>
-            </w:r>
-          </w:p>
-        </w:tc>
-      </w:tr>
-      <w:tr>
-        <w:tc>
-          <w:tcPr>
-            <w:tcW w:w="1310" w:type="dxa"/>
-          </w:tcPr>
-          <w:p>
-            <w:pPr>
-              <w:jc w:val="center"/>
-            </w:pPr>
-            <w:r>
-              <w:rPr>
-                <w:rFonts w:hint="eastAsia"/>
-              </w:rPr>
-              <w:t>gd</w:t>
-            </w:r>
-            <w:r>
-              <w:t>_io</w:t>
-            </w:r>
-          </w:p>
-        </w:tc>
-        <w:tc>
-          <w:tcPr>
-            <w:tcW w:w="1294" w:type="dxa"/>
-          </w:tcPr>
-          <w:p>
-            <w:pPr>
-              <w:jc w:val="center"/>
-            </w:pPr>
-            <w:r>
-              <w:rPr>
-                <w:rFonts w:hint="eastAsia"/>
-              </w:rPr>
-              <w:t>String</w:t>
-            </w:r>
-          </w:p>
-        </w:tc>
-        <w:tc>
-          <w:tcPr>
-            <w:tcW w:w="667" w:type="dxa"/>
-          </w:tcPr>
-          <w:p>
-            <w:pPr>
-              <w:jc w:val="center"/>
-            </w:pPr>
-          </w:p>
-        </w:tc>
-        <w:tc>
-          <w:tcPr>
-            <w:tcW w:w="666" w:type="dxa"/>
-          </w:tcPr>
-          <w:p>
-            <w:pPr>
-              <w:jc w:val="center"/>
-            </w:pPr>
-          </w:p>
-        </w:tc>
-        <w:tc>
-          <w:tcPr>
-            <w:tcW w:w="661" w:type="dxa"/>
-          </w:tcPr>
-          <w:p>
-            <w:pPr>
-              <w:jc w:val="center"/>
-            </w:pPr>
-          </w:p>
-        </w:tc>
-        <w:tc>
-          <w:tcPr>
-            <w:tcW w:w="918" w:type="dxa"/>
-          </w:tcPr>
-          <w:p>
-            <w:pPr>
-              <w:jc w:val="center"/>
-            </w:pPr>
-          </w:p>
-        </w:tc>
-        <w:tc>
-          <w:tcPr>
-            <w:tcW w:w="2012" w:type="dxa"/>
-          </w:tcPr>
-          <w:p>
-            <w:pPr>
-              <w:jc w:val="center"/>
-            </w:pPr>
-            <w:r>
-              <w:rPr>
-                <w:rFonts w:hint="eastAsia"/>
-              </w:rPr>
-              <w:t>输入</w:t>
-            </w:r>
-            <w:r>
-              <w:rPr>
-                <w:rFonts w:hint="eastAsia"/>
-              </w:rPr>
-              <w:t>\</w:t>
-            </w:r>
-            <w:r>
-              <w:rPr>
-                <w:rFonts w:hint="eastAsia"/>
-              </w:rPr>
-              <w:t>输出</w:t>
+              <w:rPr>
+                <w:color w:val="FF0000"/>
+              </w:rPr>
+            </w:pPr>
+            <w:r>
+              <w:rPr>
+                <w:rFonts w:hint="eastAsia"/>
+                <w:color w:val="FF0000"/>
+              </w:rPr>
+              <w:t>数据描述</w:t>
+            </w:r>
+            <w:r>
+              <w:rPr>
+                <w:rFonts w:hint="eastAsia"/>
+                <w:color w:val="FF0000"/>
+              </w:rPr>
+              <w:t>/</w:t>
+            </w:r>
+            <w:r>
+              <w:rPr>
+                <w:rFonts w:hint="eastAsia"/>
+                <w:color w:val="FF0000"/>
+              </w:rPr>
+              <w:t>标签</w:t>
             </w:r>
           </w:p>
         </w:tc>

</xml_diff>

<commit_message>
fix console form border
</commit_message>
<xml_diff>
--- a/ComputerRes/数据库设计_Client.docx
+++ b/ComputerRes/数据库设计_Client.docx
@@ -6138,25 +6138,6 @@
       </w:tr>
     </w:tbl>
     <w:p/>
-    <w:p/>
-    <w:p/>
-    <w:p>
-      <w:pPr>
-        <w:pStyle w:val="2"/>
-      </w:pPr>
-      <w:r>
-        <w:rPr>
-          <w:rFonts w:hint="eastAsia"/>
-        </w:rPr>
-        <w:t>内存数据库：</w:t>
-      </w:r>
-      <w:r>
-        <w:rPr>
-          <w:rFonts w:hint="eastAsia"/>
-        </w:rPr>
-        <w:t>Redis</w:t>
-      </w:r>
-    </w:p>
     <w:p>
       <w:pPr>
         <w:jc w:val="center"/>
@@ -6173,15 +6154,44 @@
           <w:sz w:val="24"/>
           <w:szCs w:val="24"/>
         </w:rPr>
-        <w:t>模型数据表</w:t>
-      </w:r>
-      <w:r>
-        <w:rPr>
+        <w:t>模型</w:t>
+      </w:r>
+      <w:r>
+        <w:rPr>
+          <w:rFonts w:hint="eastAsia"/>
           <w:b/>
           <w:sz w:val="24"/>
           <w:szCs w:val="24"/>
         </w:rPr>
-        <w:t xml:space="preserve"> – GeoData</w:t>
+        <w:t>权限</w:t>
+      </w:r>
+      <w:bookmarkStart w:id="0" w:name="_GoBack"/>
+      <w:bookmarkEnd w:id="0"/>
+      <w:r>
+        <w:rPr>
+          <w:rFonts w:hint="eastAsia"/>
+          <w:b/>
+          <w:sz w:val="24"/>
+          <w:szCs w:val="24"/>
+        </w:rPr>
+        <w:t>表</w:t>
+      </w:r>
+      <w:r>
+        <w:rPr>
+          <w:b/>
+          <w:sz w:val="24"/>
+          <w:szCs w:val="24"/>
+        </w:rPr>
+        <w:t xml:space="preserve"> – ModelService</w:t>
+      </w:r>
+      <w:r>
+        <w:rPr>
+          <w:rFonts w:hint="eastAsia"/>
+          <w:b/>
+          <w:sz w:val="24"/>
+          <w:szCs w:val="24"/>
+        </w:rPr>
+        <w:t>Run</w:t>
       </w:r>
     </w:p>
     <w:tbl>
@@ -6358,9 +6368,6 @@
               <w:jc w:val="center"/>
             </w:pPr>
             <w:r>
-              <w:t>gd</w:t>
-            </w:r>
-            <w:r>
               <w:rPr>
                 <w:rFonts w:hint="eastAsia"/>
               </w:rPr>
@@ -6377,7 +6384,7 @@
               <w:jc w:val="center"/>
             </w:pPr>
             <w:r>
-              <w:t>String</w:t>
+              <w:t>ObjectId</w:t>
             </w:r>
           </w:p>
         </w:tc>
@@ -6452,6 +6459,217 @@
                 <w:rFonts w:hint="eastAsia"/>
               </w:rPr>
               <w:t>唯一标识符</w:t>
+            </w:r>
+          </w:p>
+        </w:tc>
+      </w:tr>
+    </w:tbl>
+    <w:p/>
+    <w:p/>
+    <w:p>
+      <w:pPr>
+        <w:pStyle w:val="2"/>
+      </w:pPr>
+      <w:r>
+        <w:rPr>
+          <w:rFonts w:hint="eastAsia"/>
+        </w:rPr>
+        <w:t>内存数据库：</w:t>
+      </w:r>
+      <w:r>
+        <w:rPr>
+          <w:rFonts w:hint="eastAsia"/>
+        </w:rPr>
+        <w:t>Redis</w:t>
+      </w:r>
+    </w:p>
+    <w:p>
+      <w:pPr>
+        <w:jc w:val="center"/>
+        <w:rPr>
+          <w:b/>
+          <w:sz w:val="24"/>
+          <w:szCs w:val="24"/>
+        </w:rPr>
+      </w:pPr>
+      <w:r>
+        <w:rPr>
+          <w:rFonts w:hint="eastAsia"/>
+          <w:b/>
+          <w:sz w:val="24"/>
+          <w:szCs w:val="24"/>
+        </w:rPr>
+        <w:t>模型数据表</w:t>
+      </w:r>
+      <w:r>
+        <w:rPr>
+          <w:b/>
+          <w:sz w:val="24"/>
+          <w:szCs w:val="24"/>
+        </w:rPr>
+        <w:t xml:space="preserve"> – GeoData</w:t>
+      </w:r>
+    </w:p>
+    <w:tbl>
+      <w:tblPr>
+        <w:tblStyle w:val="a3"/>
+        <w:tblW w:w="0" w:type="auto"/>
+        <w:tblLook w:val="04A0" w:firstRow="1" w:lastRow="0" w:firstColumn="1" w:lastColumn="0" w:noHBand="0" w:noVBand="1"/>
+      </w:tblPr>
+      <w:tblGrid>
+        <w:gridCol w:w="1310"/>
+        <w:gridCol w:w="1294"/>
+        <w:gridCol w:w="667"/>
+        <w:gridCol w:w="666"/>
+        <w:gridCol w:w="661"/>
+        <w:gridCol w:w="918"/>
+        <w:gridCol w:w="2012"/>
+      </w:tblGrid>
+      <w:tr>
+        <w:tc>
+          <w:tcPr>
+            <w:tcW w:w="1310" w:type="dxa"/>
+            <w:shd w:val="clear" w:color="auto" w:fill="E7E6E6" w:themeFill="background2"/>
+          </w:tcPr>
+          <w:p>
+            <w:pPr>
+              <w:jc w:val="center"/>
+              <w:rPr>
+                <w:b/>
+              </w:rPr>
+            </w:pPr>
+            <w:r>
+              <w:rPr>
+                <w:rFonts w:hint="eastAsia"/>
+                <w:b/>
+              </w:rPr>
+              <w:t>字段名</w:t>
+            </w:r>
+          </w:p>
+        </w:tc>
+        <w:tc>
+          <w:tcPr>
+            <w:tcW w:w="1294" w:type="dxa"/>
+            <w:shd w:val="clear" w:color="auto" w:fill="E7E6E6" w:themeFill="background2"/>
+          </w:tcPr>
+          <w:p>
+            <w:pPr>
+              <w:jc w:val="center"/>
+              <w:rPr>
+                <w:b/>
+              </w:rPr>
+            </w:pPr>
+            <w:r>
+              <w:rPr>
+                <w:rFonts w:hint="eastAsia"/>
+                <w:b/>
+              </w:rPr>
+              <w:t>类型</w:t>
+            </w:r>
+          </w:p>
+        </w:tc>
+        <w:tc>
+          <w:tcPr>
+            <w:tcW w:w="667" w:type="dxa"/>
+            <w:shd w:val="clear" w:color="auto" w:fill="E7E6E6" w:themeFill="background2"/>
+          </w:tcPr>
+          <w:p>
+            <w:pPr>
+              <w:jc w:val="center"/>
+              <w:rPr>
+                <w:b/>
+              </w:rPr>
+            </w:pPr>
+            <w:r>
+              <w:rPr>
+                <w:rFonts w:hint="eastAsia"/>
+                <w:b/>
+              </w:rPr>
+              <w:t>主键</w:t>
+            </w:r>
+          </w:p>
+        </w:tc>
+        <w:tc>
+          <w:tcPr>
+            <w:tcW w:w="666" w:type="dxa"/>
+            <w:shd w:val="clear" w:color="auto" w:fill="E7E6E6" w:themeFill="background2"/>
+          </w:tcPr>
+          <w:p>
+            <w:pPr>
+              <w:jc w:val="center"/>
+              <w:rPr>
+                <w:b/>
+              </w:rPr>
+            </w:pPr>
+            <w:r>
+              <w:rPr>
+                <w:rFonts w:hint="eastAsia"/>
+                <w:b/>
+              </w:rPr>
+              <w:t>唯一</w:t>
+            </w:r>
+          </w:p>
+        </w:tc>
+        <w:tc>
+          <w:tcPr>
+            <w:tcW w:w="661" w:type="dxa"/>
+            <w:shd w:val="clear" w:color="auto" w:fill="E7E6E6" w:themeFill="background2"/>
+          </w:tcPr>
+          <w:p>
+            <w:pPr>
+              <w:jc w:val="center"/>
+              <w:rPr>
+                <w:b/>
+              </w:rPr>
+            </w:pPr>
+            <w:r>
+              <w:rPr>
+                <w:rFonts w:hint="eastAsia"/>
+                <w:b/>
+              </w:rPr>
+              <w:t>可空</w:t>
+            </w:r>
+          </w:p>
+        </w:tc>
+        <w:tc>
+          <w:tcPr>
+            <w:tcW w:w="918" w:type="dxa"/>
+            <w:shd w:val="clear" w:color="auto" w:fill="E7E6E6" w:themeFill="background2"/>
+          </w:tcPr>
+          <w:p>
+            <w:pPr>
+              <w:jc w:val="center"/>
+              <w:rPr>
+                <w:b/>
+              </w:rPr>
+            </w:pPr>
+            <w:r>
+              <w:rPr>
+                <w:rFonts w:hint="eastAsia"/>
+                <w:b/>
+              </w:rPr>
+              <w:t>默认值</w:t>
+            </w:r>
+          </w:p>
+        </w:tc>
+        <w:tc>
+          <w:tcPr>
+            <w:tcW w:w="2012" w:type="dxa"/>
+            <w:shd w:val="clear" w:color="auto" w:fill="E7E6E6" w:themeFill="background2"/>
+          </w:tcPr>
+          <w:p>
+            <w:pPr>
+              <w:jc w:val="center"/>
+              <w:rPr>
+                <w:b/>
+              </w:rPr>
+            </w:pPr>
+            <w:r>
+              <w:rPr>
+                <w:rFonts w:hint="eastAsia"/>
+                <w:b/>
+              </w:rPr>
+              <w:t>说明</w:t>
             </w:r>
           </w:p>
         </w:tc>
@@ -6464,12 +6682,118 @@
           <w:p>
             <w:pPr>
               <w:jc w:val="center"/>
+            </w:pPr>
+            <w:r>
+              <w:t>gd</w:t>
+            </w:r>
+            <w:r>
+              <w:rPr>
+                <w:rFonts w:hint="eastAsia"/>
+              </w:rPr>
+              <w:t>_id</w:t>
+            </w:r>
+          </w:p>
+        </w:tc>
+        <w:tc>
+          <w:tcPr>
+            <w:tcW w:w="1294" w:type="dxa"/>
+          </w:tcPr>
+          <w:p>
+            <w:pPr>
+              <w:jc w:val="center"/>
+            </w:pPr>
+            <w:r>
+              <w:t>String</w:t>
+            </w:r>
+          </w:p>
+        </w:tc>
+        <w:tc>
+          <w:tcPr>
+            <w:tcW w:w="667" w:type="dxa"/>
+          </w:tcPr>
+          <w:p>
+            <w:pPr>
+              <w:jc w:val="center"/>
+            </w:pPr>
+            <w:r>
+              <w:rPr>
+                <w:rFonts w:hint="eastAsia"/>
+              </w:rPr>
+              <w:t>Yes</w:t>
+            </w:r>
+          </w:p>
+        </w:tc>
+        <w:tc>
+          <w:tcPr>
+            <w:tcW w:w="666" w:type="dxa"/>
+          </w:tcPr>
+          <w:p>
+            <w:pPr>
+              <w:jc w:val="center"/>
+            </w:pPr>
+            <w:r>
+              <w:rPr>
+                <w:rFonts w:hint="eastAsia"/>
+              </w:rPr>
+              <w:t>Yes</w:t>
+            </w:r>
+          </w:p>
+        </w:tc>
+        <w:tc>
+          <w:tcPr>
+            <w:tcW w:w="661" w:type="dxa"/>
+          </w:tcPr>
+          <w:p>
+            <w:pPr>
+              <w:jc w:val="center"/>
+            </w:pPr>
+            <w:r>
+              <w:rPr>
+                <w:rFonts w:hint="eastAsia"/>
+              </w:rPr>
+              <w:t>No</w:t>
+            </w:r>
+          </w:p>
+        </w:tc>
+        <w:tc>
+          <w:tcPr>
+            <w:tcW w:w="918" w:type="dxa"/>
+          </w:tcPr>
+          <w:p>
+            <w:pPr>
+              <w:jc w:val="center"/>
+            </w:pPr>
+          </w:p>
+        </w:tc>
+        <w:tc>
+          <w:tcPr>
+            <w:tcW w:w="2012" w:type="dxa"/>
+          </w:tcPr>
+          <w:p>
+            <w:pPr>
+              <w:jc w:val="center"/>
+            </w:pPr>
+            <w:r>
+              <w:rPr>
+                <w:rFonts w:hint="eastAsia"/>
+              </w:rPr>
+              <w:t>唯一标识符</w:t>
+            </w:r>
+          </w:p>
+        </w:tc>
+      </w:tr>
+      <w:tr>
+        <w:tc>
+          <w:tcPr>
+            <w:tcW w:w="1310" w:type="dxa"/>
+          </w:tcPr>
+          <w:p>
+            <w:pPr>
+              <w:jc w:val="center"/>
               <w:rPr>
                 <w:color w:val="FF0000"/>
               </w:rPr>
             </w:pPr>
-            <w:bookmarkStart w:id="0" w:name="_GoBack"/>
-            <w:bookmarkEnd w:id="0"/>
             <w:r>
               <w:rPr>
                 <w:rFonts w:hint="eastAsia"/>

</xml_diff>

<commit_message>
add fake direction for model service user
Signed-off-by: Franklin Zhang <franklinzhang@foxmail.com>
</commit_message>
<xml_diff>
--- a/ComputerRes/数据库设计_Client.docx
+++ b/ComputerRes/数据库设计_Client.docx
@@ -6047,13 +6047,7 @@
               <w:jc w:val="center"/>
             </w:pPr>
             <w:r>
-              <w:rPr>
-                <w:rFonts w:hint="eastAsia"/>
-              </w:rPr>
-              <w:t>access</w:t>
-            </w:r>
-            <w:r>
-              <w:t>_token</w:t>
+              <w:t>access_token</w:t>
             </w:r>
           </w:p>
         </w:tc>
@@ -6165,8 +6159,6 @@
         </w:rPr>
         <w:t>权限</w:t>
       </w:r>
-      <w:bookmarkStart w:id="0" w:name="_GoBack"/>
-      <w:bookmarkEnd w:id="0"/>
       <w:r>
         <w:rPr>
           <w:rFonts w:hint="eastAsia"/>
@@ -6186,12 +6178,11 @@
       </w:r>
       <w:r>
         <w:rPr>
-          <w:rFonts w:hint="eastAsia"/>
           <w:b/>
           <w:sz w:val="24"/>
           <w:szCs w:val="24"/>
         </w:rPr>
-        <w:t>Run</w:t>
+        <w:t>Access</w:t>
       </w:r>
     </w:p>
     <w:tbl>
@@ -6459,6 +6450,674 @@
                 <w:rFonts w:hint="eastAsia"/>
               </w:rPr>
               <w:t>唯一标识符</w:t>
+            </w:r>
+          </w:p>
+        </w:tc>
+      </w:tr>
+      <w:tr>
+        <w:tc>
+          <w:tcPr>
+            <w:tcW w:w="1310" w:type="dxa"/>
+          </w:tcPr>
+          <w:p>
+            <w:pPr>
+              <w:jc w:val="center"/>
+              <w:rPr>
+                <w:rFonts w:hint="eastAsia"/>
+              </w:rPr>
+            </w:pPr>
+            <w:r>
+              <w:t>username</w:t>
+            </w:r>
+          </w:p>
+        </w:tc>
+        <w:tc>
+          <w:tcPr>
+            <w:tcW w:w="1294" w:type="dxa"/>
+          </w:tcPr>
+          <w:p>
+            <w:pPr>
+              <w:jc w:val="center"/>
+              <w:rPr>
+                <w:rFonts w:hint="eastAsia"/>
+              </w:rPr>
+            </w:pPr>
+            <w:r>
+              <w:rPr>
+                <w:rFonts w:hint="eastAsia"/>
+              </w:rPr>
+              <w:t>String</w:t>
+            </w:r>
+          </w:p>
+        </w:tc>
+        <w:tc>
+          <w:tcPr>
+            <w:tcW w:w="667" w:type="dxa"/>
+          </w:tcPr>
+          <w:p>
+            <w:pPr>
+              <w:jc w:val="center"/>
+              <w:rPr>
+                <w:rFonts w:hint="eastAsia"/>
+              </w:rPr>
+            </w:pPr>
+          </w:p>
+        </w:tc>
+        <w:tc>
+          <w:tcPr>
+            <w:tcW w:w="666" w:type="dxa"/>
+          </w:tcPr>
+          <w:p>
+            <w:pPr>
+              <w:jc w:val="center"/>
+              <w:rPr>
+                <w:rFonts w:hint="eastAsia"/>
+              </w:rPr>
+            </w:pPr>
+          </w:p>
+        </w:tc>
+        <w:tc>
+          <w:tcPr>
+            <w:tcW w:w="661" w:type="dxa"/>
+          </w:tcPr>
+          <w:p>
+            <w:pPr>
+              <w:jc w:val="center"/>
+              <w:rPr>
+                <w:rFonts w:hint="eastAsia"/>
+              </w:rPr>
+            </w:pPr>
+            <w:r>
+              <w:rPr>
+                <w:rFonts w:hint="eastAsia"/>
+              </w:rPr>
+              <w:t>No</w:t>
+            </w:r>
+          </w:p>
+        </w:tc>
+        <w:tc>
+          <w:tcPr>
+            <w:tcW w:w="918" w:type="dxa"/>
+          </w:tcPr>
+          <w:p>
+            <w:pPr>
+              <w:jc w:val="center"/>
+            </w:pPr>
+          </w:p>
+        </w:tc>
+        <w:tc>
+          <w:tcPr>
+            <w:tcW w:w="2012" w:type="dxa"/>
+          </w:tcPr>
+          <w:p>
+            <w:pPr>
+              <w:jc w:val="center"/>
+              <w:rPr>
+                <w:rFonts w:hint="eastAsia"/>
+              </w:rPr>
+            </w:pPr>
+            <w:r>
+              <w:rPr>
+                <w:rFonts w:hint="eastAsia"/>
+              </w:rPr>
+              <w:t>使用此权限的用户名</w:t>
+            </w:r>
+          </w:p>
+        </w:tc>
+      </w:tr>
+      <w:tr>
+        <w:tc>
+          <w:tcPr>
+            <w:tcW w:w="1310" w:type="dxa"/>
+          </w:tcPr>
+          <w:p>
+            <w:pPr>
+              <w:jc w:val="center"/>
+            </w:pPr>
+            <w:r>
+              <w:t>pwd</w:t>
+            </w:r>
+          </w:p>
+        </w:tc>
+        <w:tc>
+          <w:tcPr>
+            <w:tcW w:w="1294" w:type="dxa"/>
+          </w:tcPr>
+          <w:p>
+            <w:pPr>
+              <w:jc w:val="center"/>
+              <w:rPr>
+                <w:rFonts w:hint="eastAsia"/>
+              </w:rPr>
+            </w:pPr>
+            <w:r>
+              <w:rPr>
+                <w:rFonts w:hint="eastAsia"/>
+              </w:rPr>
+              <w:t>String</w:t>
+            </w:r>
+          </w:p>
+        </w:tc>
+        <w:tc>
+          <w:tcPr>
+            <w:tcW w:w="667" w:type="dxa"/>
+          </w:tcPr>
+          <w:p>
+            <w:pPr>
+              <w:jc w:val="center"/>
+              <w:rPr>
+                <w:rFonts w:hint="eastAsia"/>
+              </w:rPr>
+            </w:pPr>
+          </w:p>
+        </w:tc>
+        <w:tc>
+          <w:tcPr>
+            <w:tcW w:w="666" w:type="dxa"/>
+          </w:tcPr>
+          <w:p>
+            <w:pPr>
+              <w:jc w:val="center"/>
+              <w:rPr>
+                <w:rFonts w:hint="eastAsia"/>
+              </w:rPr>
+            </w:pPr>
+          </w:p>
+        </w:tc>
+        <w:tc>
+          <w:tcPr>
+            <w:tcW w:w="661" w:type="dxa"/>
+          </w:tcPr>
+          <w:p>
+            <w:pPr>
+              <w:jc w:val="center"/>
+              <w:rPr>
+                <w:rFonts w:hint="eastAsia"/>
+              </w:rPr>
+            </w:pPr>
+            <w:r>
+              <w:rPr>
+                <w:rFonts w:hint="eastAsia"/>
+              </w:rPr>
+              <w:t>No</w:t>
+            </w:r>
+          </w:p>
+        </w:tc>
+        <w:tc>
+          <w:tcPr>
+            <w:tcW w:w="918" w:type="dxa"/>
+          </w:tcPr>
+          <w:p>
+            <w:pPr>
+              <w:jc w:val="center"/>
+            </w:pPr>
+          </w:p>
+        </w:tc>
+        <w:tc>
+          <w:tcPr>
+            <w:tcW w:w="2012" w:type="dxa"/>
+          </w:tcPr>
+          <w:p>
+            <w:pPr>
+              <w:jc w:val="center"/>
+              <w:rPr>
+                <w:rFonts w:hint="eastAsia"/>
+              </w:rPr>
+            </w:pPr>
+            <w:r>
+              <w:rPr>
+                <w:rFonts w:hint="eastAsia"/>
+              </w:rPr>
+              <w:t>使用此权限的用户密码</w:t>
+            </w:r>
+          </w:p>
+        </w:tc>
+      </w:tr>
+      <w:tr>
+        <w:tc>
+          <w:tcPr>
+            <w:tcW w:w="1310" w:type="dxa"/>
+          </w:tcPr>
+          <w:p>
+            <w:pPr>
+              <w:jc w:val="center"/>
+            </w:pPr>
+            <w:r>
+              <w:t>d</w:t>
+            </w:r>
+            <w:r>
+              <w:rPr>
+                <w:rFonts w:hint="eastAsia"/>
+              </w:rPr>
+              <w:t>eadline</w:t>
+            </w:r>
+          </w:p>
+        </w:tc>
+        <w:tc>
+          <w:tcPr>
+            <w:tcW w:w="1294" w:type="dxa"/>
+          </w:tcPr>
+          <w:p>
+            <w:pPr>
+              <w:jc w:val="center"/>
+              <w:rPr>
+                <w:rFonts w:hint="eastAsia"/>
+              </w:rPr>
+            </w:pPr>
+            <w:r>
+              <w:rPr>
+                <w:rFonts w:hint="eastAsia"/>
+              </w:rPr>
+              <w:t>String</w:t>
+            </w:r>
+          </w:p>
+        </w:tc>
+        <w:tc>
+          <w:tcPr>
+            <w:tcW w:w="667" w:type="dxa"/>
+          </w:tcPr>
+          <w:p>
+            <w:pPr>
+              <w:jc w:val="center"/>
+              <w:rPr>
+                <w:rFonts w:hint="eastAsia"/>
+              </w:rPr>
+            </w:pPr>
+          </w:p>
+        </w:tc>
+        <w:tc>
+          <w:tcPr>
+            <w:tcW w:w="666" w:type="dxa"/>
+          </w:tcPr>
+          <w:p>
+            <w:pPr>
+              <w:jc w:val="center"/>
+              <w:rPr>
+                <w:rFonts w:hint="eastAsia"/>
+              </w:rPr>
+            </w:pPr>
+          </w:p>
+        </w:tc>
+        <w:tc>
+          <w:tcPr>
+            <w:tcW w:w="661" w:type="dxa"/>
+          </w:tcPr>
+          <w:p>
+            <w:pPr>
+              <w:jc w:val="center"/>
+              <w:rPr>
+                <w:rFonts w:hint="eastAsia"/>
+              </w:rPr>
+            </w:pPr>
+          </w:p>
+        </w:tc>
+        <w:tc>
+          <w:tcPr>
+            <w:tcW w:w="918" w:type="dxa"/>
+          </w:tcPr>
+          <w:p>
+            <w:pPr>
+              <w:jc w:val="center"/>
+            </w:pPr>
+          </w:p>
+        </w:tc>
+        <w:tc>
+          <w:tcPr>
+            <w:tcW w:w="2012" w:type="dxa"/>
+          </w:tcPr>
+          <w:p>
+            <w:pPr>
+              <w:jc w:val="center"/>
+            </w:pPr>
+            <w:r>
+              <w:rPr>
+                <w:rFonts w:hint="eastAsia"/>
+              </w:rPr>
+              <w:t>用户使用的最后期限</w:t>
+            </w:r>
+          </w:p>
+        </w:tc>
+      </w:tr>
+      <w:tr>
+        <w:tc>
+          <w:tcPr>
+            <w:tcW w:w="1310" w:type="dxa"/>
+          </w:tcPr>
+          <w:p>
+            <w:pPr>
+              <w:jc w:val="center"/>
+              <w:rPr>
+                <w:rFonts w:hint="eastAsia"/>
+              </w:rPr>
+            </w:pPr>
+            <w:r>
+              <w:t>t</w:t>
+            </w:r>
+            <w:r>
+              <w:rPr>
+                <w:rFonts w:hint="eastAsia"/>
+              </w:rPr>
+              <w:t>imes</w:t>
+            </w:r>
+          </w:p>
+        </w:tc>
+        <w:tc>
+          <w:tcPr>
+            <w:tcW w:w="1294" w:type="dxa"/>
+          </w:tcPr>
+          <w:p>
+            <w:pPr>
+              <w:jc w:val="center"/>
+              <w:rPr>
+                <w:rFonts w:hint="eastAsia"/>
+              </w:rPr>
+            </w:pPr>
+            <w:r>
+              <w:rPr>
+                <w:rFonts w:hint="eastAsia"/>
+              </w:rPr>
+              <w:t>Number</w:t>
+            </w:r>
+          </w:p>
+        </w:tc>
+        <w:tc>
+          <w:tcPr>
+            <w:tcW w:w="667" w:type="dxa"/>
+          </w:tcPr>
+          <w:p>
+            <w:pPr>
+              <w:jc w:val="center"/>
+              <w:rPr>
+                <w:rFonts w:hint="eastAsia"/>
+              </w:rPr>
+            </w:pPr>
+          </w:p>
+        </w:tc>
+        <w:tc>
+          <w:tcPr>
+            <w:tcW w:w="666" w:type="dxa"/>
+          </w:tcPr>
+          <w:p>
+            <w:pPr>
+              <w:jc w:val="center"/>
+              <w:rPr>
+                <w:rFonts w:hint="eastAsia"/>
+              </w:rPr>
+            </w:pPr>
+          </w:p>
+        </w:tc>
+        <w:tc>
+          <w:tcPr>
+            <w:tcW w:w="661" w:type="dxa"/>
+          </w:tcPr>
+          <w:p>
+            <w:pPr>
+              <w:jc w:val="center"/>
+              <w:rPr>
+                <w:rFonts w:hint="eastAsia"/>
+              </w:rPr>
+            </w:pPr>
+          </w:p>
+        </w:tc>
+        <w:tc>
+          <w:tcPr>
+            <w:tcW w:w="918" w:type="dxa"/>
+          </w:tcPr>
+          <w:p>
+            <w:pPr>
+              <w:jc w:val="center"/>
+            </w:pPr>
+          </w:p>
+        </w:tc>
+        <w:tc>
+          <w:tcPr>
+            <w:tcW w:w="2012" w:type="dxa"/>
+          </w:tcPr>
+          <w:p>
+            <w:pPr>
+              <w:jc w:val="center"/>
+              <w:rPr>
+                <w:rFonts w:hint="eastAsia"/>
+              </w:rPr>
+            </w:pPr>
+            <w:r>
+              <w:rPr>
+                <w:rFonts w:hint="eastAsia"/>
+              </w:rPr>
+              <w:t>用户剩余使用次数</w:t>
+            </w:r>
+          </w:p>
+        </w:tc>
+      </w:tr>
+      <w:tr>
+        <w:tc>
+          <w:tcPr>
+            <w:tcW w:w="1310" w:type="dxa"/>
+          </w:tcPr>
+          <w:p>
+            <w:pPr>
+              <w:jc w:val="center"/>
+              <w:rPr>
+                <w:rFonts w:hint="eastAsia"/>
+              </w:rPr>
+            </w:pPr>
+            <w:r>
+              <w:rPr>
+                <w:rFonts w:hint="eastAsia"/>
+              </w:rPr>
+              <w:t>pid</w:t>
+            </w:r>
+          </w:p>
+        </w:tc>
+        <w:tc>
+          <w:tcPr>
+            <w:tcW w:w="1294" w:type="dxa"/>
+          </w:tcPr>
+          <w:p>
+            <w:pPr>
+              <w:jc w:val="center"/>
+              <w:rPr>
+                <w:rFonts w:hint="eastAsia"/>
+              </w:rPr>
+            </w:pPr>
+            <w:r>
+              <w:rPr>
+                <w:rFonts w:hint="eastAsia"/>
+              </w:rPr>
+              <w:t>String</w:t>
+            </w:r>
+          </w:p>
+        </w:tc>
+        <w:tc>
+          <w:tcPr>
+            <w:tcW w:w="667" w:type="dxa"/>
+          </w:tcPr>
+          <w:p>
+            <w:pPr>
+              <w:jc w:val="center"/>
+              <w:rPr>
+                <w:rFonts w:hint="eastAsia"/>
+              </w:rPr>
+            </w:pPr>
+          </w:p>
+        </w:tc>
+        <w:tc>
+          <w:tcPr>
+            <w:tcW w:w="666" w:type="dxa"/>
+          </w:tcPr>
+          <w:p>
+            <w:pPr>
+              <w:jc w:val="center"/>
+              <w:rPr>
+                <w:rFonts w:hint="eastAsia"/>
+              </w:rPr>
+            </w:pPr>
+          </w:p>
+        </w:tc>
+        <w:tc>
+          <w:tcPr>
+            <w:tcW w:w="661" w:type="dxa"/>
+          </w:tcPr>
+          <w:p>
+            <w:pPr>
+              <w:jc w:val="center"/>
+            </w:pPr>
+            <w:r>
+              <w:t>No</w:t>
+            </w:r>
+          </w:p>
+        </w:tc>
+        <w:tc>
+          <w:tcPr>
+            <w:tcW w:w="918" w:type="dxa"/>
+          </w:tcPr>
+          <w:p>
+            <w:pPr>
+              <w:jc w:val="center"/>
+            </w:pPr>
+          </w:p>
+        </w:tc>
+        <w:tc>
+          <w:tcPr>
+            <w:tcW w:w="2012" w:type="dxa"/>
+          </w:tcPr>
+          <w:p>
+            <w:pPr>
+              <w:jc w:val="center"/>
+            </w:pPr>
+            <w:r>
+              <w:rPr>
+                <w:rFonts w:hint="eastAsia"/>
+              </w:rPr>
+              <w:t>权限所属</w:t>
+            </w:r>
+            <w:r>
+              <w:rPr>
+                <w:rFonts w:hint="eastAsia"/>
+              </w:rPr>
+              <w:t>模型</w:t>
+            </w:r>
+            <w:r>
+              <w:rPr>
+                <w:rFonts w:hint="eastAsia"/>
+              </w:rPr>
+              <w:t>PID</w:t>
+            </w:r>
+            <w:bookmarkStart w:id="0" w:name="_GoBack"/>
+            <w:bookmarkEnd w:id="0"/>
+          </w:p>
+        </w:tc>
+      </w:tr>
+      <w:tr>
+        <w:tc>
+          <w:tcPr>
+            <w:tcW w:w="1310" w:type="dxa"/>
+          </w:tcPr>
+          <w:p>
+            <w:pPr>
+              <w:jc w:val="center"/>
+              <w:rPr>
+                <w:rFonts w:hint="eastAsia"/>
+              </w:rPr>
+            </w:pPr>
+            <w:r>
+              <w:t>p</w:t>
+            </w:r>
+            <w:r>
+              <w:rPr>
+                <w:rFonts w:hint="eastAsia"/>
+              </w:rPr>
+              <w:t>ath</w:t>
+            </w:r>
+          </w:p>
+        </w:tc>
+        <w:tc>
+          <w:tcPr>
+            <w:tcW w:w="1294" w:type="dxa"/>
+          </w:tcPr>
+          <w:p>
+            <w:pPr>
+              <w:jc w:val="center"/>
+              <w:rPr>
+                <w:rFonts w:hint="eastAsia"/>
+              </w:rPr>
+            </w:pPr>
+            <w:r>
+              <w:rPr>
+                <w:rFonts w:hint="eastAsia"/>
+              </w:rPr>
+              <w:t>String</w:t>
+            </w:r>
+          </w:p>
+        </w:tc>
+        <w:tc>
+          <w:tcPr>
+            <w:tcW w:w="667" w:type="dxa"/>
+          </w:tcPr>
+          <w:p>
+            <w:pPr>
+              <w:jc w:val="center"/>
+              <w:rPr>
+                <w:rFonts w:hint="eastAsia"/>
+              </w:rPr>
+            </w:pPr>
+          </w:p>
+        </w:tc>
+        <w:tc>
+          <w:tcPr>
+            <w:tcW w:w="666" w:type="dxa"/>
+          </w:tcPr>
+          <w:p>
+            <w:pPr>
+              <w:jc w:val="center"/>
+              <w:rPr>
+                <w:rFonts w:hint="eastAsia"/>
+              </w:rPr>
+            </w:pPr>
+          </w:p>
+        </w:tc>
+        <w:tc>
+          <w:tcPr>
+            <w:tcW w:w="661" w:type="dxa"/>
+          </w:tcPr>
+          <w:p>
+            <w:pPr>
+              <w:jc w:val="center"/>
+              <w:rPr>
+                <w:rFonts w:hint="eastAsia"/>
+              </w:rPr>
+            </w:pPr>
+            <w:r>
+              <w:rPr>
+                <w:rFonts w:hint="eastAsia"/>
+              </w:rPr>
+              <w:t>No</w:t>
+            </w:r>
+          </w:p>
+        </w:tc>
+        <w:tc>
+          <w:tcPr>
+            <w:tcW w:w="918" w:type="dxa"/>
+          </w:tcPr>
+          <w:p>
+            <w:pPr>
+              <w:jc w:val="center"/>
+            </w:pPr>
+          </w:p>
+        </w:tc>
+        <w:tc>
+          <w:tcPr>
+            <w:tcW w:w="2012" w:type="dxa"/>
+          </w:tcPr>
+          <w:p>
+            <w:pPr>
+              <w:jc w:val="center"/>
+            </w:pPr>
+            <w:r>
+              <w:rPr>
+                <w:rFonts w:hint="eastAsia"/>
+              </w:rPr>
+              <w:t>请求虚拟路径</w:t>
             </w:r>
           </w:p>
         </w:tc>
@@ -6791,19 +7450,19 @@
             <w:pPr>
               <w:jc w:val="center"/>
               <w:rPr>
-                <w:color w:val="FF0000"/>
-              </w:rPr>
-            </w:pPr>
-            <w:r>
-              <w:rPr>
-                <w:rFonts w:hint="eastAsia"/>
-                <w:color w:val="FF0000"/>
+                <w:color w:val="70AD47" w:themeColor="accent6"/>
+              </w:rPr>
+            </w:pPr>
+            <w:r>
+              <w:rPr>
+                <w:rFonts w:hint="eastAsia"/>
+                <w:color w:val="70AD47" w:themeColor="accent6"/>
               </w:rPr>
               <w:t>gd</w:t>
             </w:r>
             <w:r>
               <w:rPr>
-                <w:color w:val="FF0000"/>
+                <w:color w:val="70AD47" w:themeColor="accent6"/>
               </w:rPr>
               <w:t>_tag</w:t>
             </w:r>
@@ -6817,13 +7476,13 @@
             <w:pPr>
               <w:jc w:val="center"/>
               <w:rPr>
-                <w:color w:val="FF0000"/>
-              </w:rPr>
-            </w:pPr>
-            <w:r>
-              <w:rPr>
-                <w:rFonts w:hint="eastAsia"/>
-                <w:color w:val="FF0000"/>
+                <w:color w:val="70AD47" w:themeColor="accent6"/>
+              </w:rPr>
+            </w:pPr>
+            <w:r>
+              <w:rPr>
+                <w:rFonts w:hint="eastAsia"/>
+                <w:color w:val="70AD47" w:themeColor="accent6"/>
               </w:rPr>
               <w:t>String</w:t>
             </w:r>
@@ -6837,7 +7496,7 @@
             <w:pPr>
               <w:jc w:val="center"/>
               <w:rPr>
-                <w:color w:val="FF0000"/>
+                <w:color w:val="70AD47" w:themeColor="accent6"/>
               </w:rPr>
             </w:pPr>
           </w:p>
@@ -6850,7 +7509,7 @@
             <w:pPr>
               <w:jc w:val="center"/>
               <w:rPr>
-                <w:color w:val="FF0000"/>
+                <w:color w:val="70AD47" w:themeColor="accent6"/>
               </w:rPr>
             </w:pPr>
           </w:p>
@@ -6863,7 +7522,7 @@
             <w:pPr>
               <w:jc w:val="center"/>
               <w:rPr>
-                <w:color w:val="FF0000"/>
+                <w:color w:val="70AD47" w:themeColor="accent6"/>
               </w:rPr>
             </w:pPr>
           </w:p>
@@ -6876,7 +7535,7 @@
             <w:pPr>
               <w:jc w:val="center"/>
               <w:rPr>
-                <w:color w:val="FF0000"/>
+                <w:color w:val="70AD47" w:themeColor="accent6"/>
               </w:rPr>
             </w:pPr>
           </w:p>
@@ -6889,27 +7548,27 @@
             <w:pPr>
               <w:jc w:val="center"/>
               <w:rPr>
-                <w:color w:val="FF0000"/>
-              </w:rPr>
-            </w:pPr>
-            <w:r>
-              <w:rPr>
-                <w:rFonts w:hint="eastAsia"/>
-                <w:color w:val="FF0000"/>
+                <w:color w:val="70AD47" w:themeColor="accent6"/>
+              </w:rPr>
+            </w:pPr>
+            <w:r>
+              <w:rPr>
+                <w:rFonts w:hint="eastAsia"/>
+                <w:color w:val="70AD47" w:themeColor="accent6"/>
               </w:rPr>
               <w:t>数据描述</w:t>
             </w:r>
             <w:r>
               <w:rPr>
                 <w:rFonts w:hint="eastAsia"/>
-                <w:color w:val="FF0000"/>
+                <w:color w:val="70AD47" w:themeColor="accent6"/>
               </w:rPr>
               <w:t>/</w:t>
             </w:r>
             <w:r>
               <w:rPr>
                 <w:rFonts w:hint="eastAsia"/>
-                <w:color w:val="FF0000"/>
+                <w:color w:val="70AD47" w:themeColor="accent6"/>
               </w:rPr>
               <w:t>标签</w:t>
             </w:r>

</xml_diff>

<commit_message>
update model service table update model record table update model service invoking (and with authority) update model deployment
Signed-off-by: Franklin_Zhang <franklinzhang@foxmail.com>
</commit_message>
<xml_diff>
--- a/ComputerRes/数据库设计_Client.docx
+++ b/ComputerRes/数据库设计_Client.docx
@@ -1769,6 +1769,111 @@
                 <w:rFonts w:hint="eastAsia"/>
               </w:rPr>
               <w:t>模型的参数</w:t>
+            </w:r>
+          </w:p>
+        </w:tc>
+      </w:tr>
+      <w:tr>
+        <w:tc>
+          <w:tcPr>
+            <w:tcW w:w="1310" w:type="dxa"/>
+          </w:tcPr>
+          <w:p>
+            <w:pPr>
+              <w:jc w:val="center"/>
+              <w:rPr>
+                <w:rFonts w:hint="eastAsia"/>
+              </w:rPr>
+            </w:pPr>
+            <w:r>
+              <w:rPr>
+                <w:rFonts w:hint="eastAsia"/>
+              </w:rPr>
+              <w:t>ms_limited</w:t>
+            </w:r>
+          </w:p>
+        </w:tc>
+        <w:tc>
+          <w:tcPr>
+            <w:tcW w:w="1294" w:type="dxa"/>
+          </w:tcPr>
+          <w:p>
+            <w:pPr>
+              <w:jc w:val="center"/>
+              <w:rPr>
+                <w:rFonts w:hint="eastAsia"/>
+              </w:rPr>
+            </w:pPr>
+            <w:r>
+              <w:rPr>
+                <w:rFonts w:hint="eastAsia"/>
+              </w:rPr>
+              <w:t>String</w:t>
+            </w:r>
+          </w:p>
+        </w:tc>
+        <w:tc>
+          <w:tcPr>
+            <w:tcW w:w="667" w:type="dxa"/>
+          </w:tcPr>
+          <w:p>
+            <w:pPr>
+              <w:jc w:val="center"/>
+            </w:pPr>
+          </w:p>
+        </w:tc>
+        <w:tc>
+          <w:tcPr>
+            <w:tcW w:w="666" w:type="dxa"/>
+          </w:tcPr>
+          <w:p>
+            <w:pPr>
+              <w:jc w:val="center"/>
+            </w:pPr>
+          </w:p>
+        </w:tc>
+        <w:tc>
+          <w:tcPr>
+            <w:tcW w:w="661" w:type="dxa"/>
+          </w:tcPr>
+          <w:p>
+            <w:pPr>
+              <w:jc w:val="center"/>
+              <w:rPr>
+                <w:rFonts w:hint="eastAsia"/>
+              </w:rPr>
+            </w:pPr>
+            <w:r>
+              <w:rPr>
+                <w:rFonts w:hint="eastAsia"/>
+              </w:rPr>
+              <w:t>No</w:t>
+            </w:r>
+          </w:p>
+        </w:tc>
+        <w:tc>
+          <w:tcPr>
+            <w:tcW w:w="918" w:type="dxa"/>
+          </w:tcPr>
+          <w:p>
+            <w:pPr>
+              <w:jc w:val="center"/>
+            </w:pPr>
+          </w:p>
+        </w:tc>
+        <w:tc>
+          <w:tcPr>
+            <w:tcW w:w="2012" w:type="dxa"/>
+          </w:tcPr>
+          <w:p>
+            <w:pPr>
+              <w:jc w:val="center"/>
+            </w:pPr>
+            <w:r>
+              <w:rPr>
+                <w:rFonts w:hint="eastAsia"/>
+              </w:rPr>
+              <w:t>是否是有权限的模型</w:t>
             </w:r>
           </w:p>
         </w:tc>
@@ -2758,6 +2863,7 @@
               <w:jc w:val="center"/>
             </w:pPr>
             <w:r>
+              <w:lastRenderedPageBreak/>
               <w:t>u_name</w:t>
             </w:r>
           </w:p>
@@ -5516,6 +5622,7 @@
               <w:rPr>
                 <w:rFonts w:hint="eastAsia"/>
               </w:rPr>
+              <w:lastRenderedPageBreak/>
               <w:t>_id</w:t>
             </w:r>
           </w:p>
@@ -5729,7 +5836,6 @@
               <w:rPr>
                 <w:rFonts w:hint="eastAsia"/>
               </w:rPr>
-              <w:lastRenderedPageBreak/>
               <w:t>port</w:t>
             </w:r>
           </w:p>
@@ -6148,25 +6254,7 @@
           <w:sz w:val="24"/>
           <w:szCs w:val="24"/>
         </w:rPr>
-        <w:t>模型</w:t>
-      </w:r>
-      <w:r>
-        <w:rPr>
-          <w:rFonts w:hint="eastAsia"/>
-          <w:b/>
-          <w:sz w:val="24"/>
-          <w:szCs w:val="24"/>
-        </w:rPr>
-        <w:t>权限</w:t>
-      </w:r>
-      <w:r>
-        <w:rPr>
-          <w:rFonts w:hint="eastAsia"/>
-          <w:b/>
-          <w:sz w:val="24"/>
-          <w:szCs w:val="24"/>
-        </w:rPr>
-        <w:t>表</w:t>
+        <w:t>模型权限表</w:t>
       </w:r>
       <w:r>
         <w:rPr>
@@ -6462,12 +6550,9 @@
           <w:p>
             <w:pPr>
               <w:jc w:val="center"/>
-              <w:rPr>
-                <w:rFonts w:hint="eastAsia"/>
-              </w:rPr>
-            </w:pPr>
-            <w:r>
-              <w:t>username</w:t>
+            </w:pPr>
+            <w:r>
+              <w:t>token</w:t>
             </w:r>
           </w:p>
         </w:tc>
@@ -6478,9 +6563,6 @@
           <w:p>
             <w:pPr>
               <w:jc w:val="center"/>
-              <w:rPr>
-                <w:rFonts w:hint="eastAsia"/>
-              </w:rPr>
             </w:pPr>
             <w:r>
               <w:rPr>
@@ -6497,9 +6579,6 @@
           <w:p>
             <w:pPr>
               <w:jc w:val="center"/>
-              <w:rPr>
-                <w:rFonts w:hint="eastAsia"/>
-              </w:rPr>
             </w:pPr>
           </w:p>
         </w:tc>
@@ -6510,9 +6589,6 @@
           <w:p>
             <w:pPr>
               <w:jc w:val="center"/>
-              <w:rPr>
-                <w:rFonts w:hint="eastAsia"/>
-              </w:rPr>
             </w:pPr>
           </w:p>
         </w:tc>
@@ -6523,9 +6599,6 @@
           <w:p>
             <w:pPr>
               <w:jc w:val="center"/>
-              <w:rPr>
-                <w:rFonts w:hint="eastAsia"/>
-              </w:rPr>
             </w:pPr>
             <w:r>
               <w:rPr>
@@ -6552,15 +6625,18 @@
           <w:p>
             <w:pPr>
               <w:jc w:val="center"/>
-              <w:rPr>
-                <w:rFonts w:hint="eastAsia"/>
-              </w:rPr>
-            </w:pPr>
-            <w:r>
-              <w:rPr>
-                <w:rFonts w:hint="eastAsia"/>
-              </w:rPr>
-              <w:t>使用此权限的用户名</w:t>
+            </w:pPr>
+            <w:r>
+              <w:rPr>
+                <w:rFonts w:hint="eastAsia"/>
+              </w:rPr>
+              <w:t>使用此权限的</w:t>
+            </w:r>
+            <w:r>
+              <w:rPr>
+                <w:rFonts w:hint="eastAsia"/>
+              </w:rPr>
+              <w:t>Token</w:t>
             </w:r>
           </w:p>
         </w:tc>
@@ -6575,7 +6651,13 @@
               <w:jc w:val="center"/>
             </w:pPr>
             <w:r>
-              <w:t>pwd</w:t>
+              <w:t>d</w:t>
+            </w:r>
+            <w:r>
+              <w:rPr>
+                <w:rFonts w:hint="eastAsia"/>
+              </w:rPr>
+              <w:t>eadline</w:t>
             </w:r>
           </w:p>
         </w:tc>
@@ -6586,9 +6668,6 @@
           <w:p>
             <w:pPr>
               <w:jc w:val="center"/>
-              <w:rPr>
-                <w:rFonts w:hint="eastAsia"/>
-              </w:rPr>
             </w:pPr>
             <w:r>
               <w:rPr>
@@ -6605,9 +6684,6 @@
           <w:p>
             <w:pPr>
               <w:jc w:val="center"/>
-              <w:rPr>
-                <w:rFonts w:hint="eastAsia"/>
-              </w:rPr>
             </w:pPr>
           </w:p>
         </w:tc>
@@ -6618,9 +6694,6 @@
           <w:p>
             <w:pPr>
               <w:jc w:val="center"/>
-              <w:rPr>
-                <w:rFonts w:hint="eastAsia"/>
-              </w:rPr>
             </w:pPr>
           </w:p>
         </w:tc>
@@ -6631,16 +6704,7 @@
           <w:p>
             <w:pPr>
               <w:jc w:val="center"/>
-              <w:rPr>
-                <w:rFonts w:hint="eastAsia"/>
-              </w:rPr>
-            </w:pPr>
-            <w:r>
-              <w:rPr>
-                <w:rFonts w:hint="eastAsia"/>
-              </w:rPr>
-              <w:t>No</w:t>
-            </w:r>
+            </w:pPr>
           </w:p>
         </w:tc>
         <w:tc>
@@ -6660,15 +6724,12 @@
           <w:p>
             <w:pPr>
               <w:jc w:val="center"/>
-              <w:rPr>
-                <w:rFonts w:hint="eastAsia"/>
-              </w:rPr>
-            </w:pPr>
-            <w:r>
-              <w:rPr>
-                <w:rFonts w:hint="eastAsia"/>
-              </w:rPr>
-              <w:t>使用此权限的用户密码</w:t>
+            </w:pPr>
+            <w:r>
+              <w:rPr>
+                <w:rFonts w:hint="eastAsia"/>
+              </w:rPr>
+              <w:t>用户使用的最后期限</w:t>
             </w:r>
           </w:p>
         </w:tc>
@@ -6683,13 +6744,13 @@
               <w:jc w:val="center"/>
             </w:pPr>
             <w:r>
-              <w:t>d</w:t>
-            </w:r>
-            <w:r>
-              <w:rPr>
-                <w:rFonts w:hint="eastAsia"/>
-              </w:rPr>
-              <w:t>eadline</w:t>
+              <w:t>t</w:t>
+            </w:r>
+            <w:r>
+              <w:rPr>
+                <w:rFonts w:hint="eastAsia"/>
+              </w:rPr>
+              <w:t>imes</w:t>
             </w:r>
           </w:p>
         </w:tc>
@@ -6700,15 +6761,12 @@
           <w:p>
             <w:pPr>
               <w:jc w:val="center"/>
-              <w:rPr>
-                <w:rFonts w:hint="eastAsia"/>
-              </w:rPr>
-            </w:pPr>
-            <w:r>
-              <w:rPr>
-                <w:rFonts w:hint="eastAsia"/>
-              </w:rPr>
-              <w:t>String</w:t>
+            </w:pPr>
+            <w:r>
+              <w:rPr>
+                <w:rFonts w:hint="eastAsia"/>
+              </w:rPr>
+              <w:t>Number</w:t>
             </w:r>
           </w:p>
         </w:tc>
@@ -6719,9 +6777,6 @@
           <w:p>
             <w:pPr>
               <w:jc w:val="center"/>
-              <w:rPr>
-                <w:rFonts w:hint="eastAsia"/>
-              </w:rPr>
             </w:pPr>
           </w:p>
         </w:tc>
@@ -6732,9 +6787,6 @@
           <w:p>
             <w:pPr>
               <w:jc w:val="center"/>
-              <w:rPr>
-                <w:rFonts w:hint="eastAsia"/>
-              </w:rPr>
             </w:pPr>
           </w:p>
         </w:tc>
@@ -6745,9 +6797,6 @@
           <w:p>
             <w:pPr>
               <w:jc w:val="center"/>
-              <w:rPr>
-                <w:rFonts w:hint="eastAsia"/>
-              </w:rPr>
             </w:pPr>
           </w:p>
         </w:tc>
@@ -6773,7 +6822,7 @@
               <w:rPr>
                 <w:rFonts w:hint="eastAsia"/>
               </w:rPr>
-              <w:t>用户使用的最后期限</w:t>
+              <w:t>用户剩余使用次数</w:t>
             </w:r>
           </w:p>
         </w:tc>
@@ -6786,18 +6835,12 @@
           <w:p>
             <w:pPr>
               <w:jc w:val="center"/>
-              <w:rPr>
-                <w:rFonts w:hint="eastAsia"/>
-              </w:rPr>
-            </w:pPr>
-            <w:r>
-              <w:t>t</w:t>
-            </w:r>
-            <w:r>
-              <w:rPr>
-                <w:rFonts w:hint="eastAsia"/>
-              </w:rPr>
-              <w:t>imes</w:t>
+            </w:pPr>
+            <w:r>
+              <w:rPr>
+                <w:rFonts w:hint="eastAsia"/>
+              </w:rPr>
+              <w:t>pid</w:t>
             </w:r>
           </w:p>
         </w:tc>
@@ -6808,15 +6851,12 @@
           <w:p>
             <w:pPr>
               <w:jc w:val="center"/>
-              <w:rPr>
-                <w:rFonts w:hint="eastAsia"/>
-              </w:rPr>
-            </w:pPr>
-            <w:r>
-              <w:rPr>
-                <w:rFonts w:hint="eastAsia"/>
-              </w:rPr>
-              <w:t>Number</w:t>
+            </w:pPr>
+            <w:r>
+              <w:rPr>
+                <w:rFonts w:hint="eastAsia"/>
+              </w:rPr>
+              <w:t>String</w:t>
             </w:r>
           </w:p>
         </w:tc>
@@ -6827,9 +6867,6 @@
           <w:p>
             <w:pPr>
               <w:jc w:val="center"/>
-              <w:rPr>
-                <w:rFonts w:hint="eastAsia"/>
-              </w:rPr>
             </w:pPr>
           </w:p>
         </w:tc>
@@ -6840,9 +6877,6 @@
           <w:p>
             <w:pPr>
               <w:jc w:val="center"/>
-              <w:rPr>
-                <w:rFonts w:hint="eastAsia"/>
-              </w:rPr>
             </w:pPr>
           </w:p>
         </w:tc>
@@ -6853,10 +6887,10 @@
           <w:p>
             <w:pPr>
               <w:jc w:val="center"/>
-              <w:rPr>
-                <w:rFonts w:hint="eastAsia"/>
-              </w:rPr>
-            </w:pPr>
+            </w:pPr>
+            <w:r>
+              <w:t>No</w:t>
+            </w:r>
           </w:p>
         </w:tc>
         <w:tc>
@@ -6876,15 +6910,24 @@
           <w:p>
             <w:pPr>
               <w:jc w:val="center"/>
-              <w:rPr>
-                <w:rFonts w:hint="eastAsia"/>
-              </w:rPr>
-            </w:pPr>
-            <w:r>
-              <w:rPr>
-                <w:rFonts w:hint="eastAsia"/>
-              </w:rPr>
-              <w:t>用户剩余使用次数</w:t>
+            </w:pPr>
+            <w:r>
+              <w:rPr>
+                <w:rFonts w:hint="eastAsia"/>
+              </w:rPr>
+              <w:t>权限所属</w:t>
+            </w:r>
+            <w:r>
+              <w:rPr>
+                <w:rFonts w:hint="eastAsia"/>
+              </w:rPr>
+              <w:t>模型</w:t>
+            </w:r>
+            <w:r>
+              <w:rPr>
+                <w:rFonts w:hint="eastAsia"/>
+              </w:rPr>
+              <w:t>PID</w:t>
             </w:r>
           </w:p>
         </w:tc>
@@ -6905,7 +6948,7 @@
               <w:rPr>
                 <w:rFonts w:hint="eastAsia"/>
               </w:rPr>
-              <w:t>pid</w:t>
+              <w:t>msrs</w:t>
             </w:r>
           </w:p>
         </w:tc>
@@ -6924,7 +6967,7 @@
               <w:rPr>
                 <w:rFonts w:hint="eastAsia"/>
               </w:rPr>
-              <w:t>String</w:t>
+              <w:t>Array</w:t>
             </w:r>
           </w:p>
         </w:tc>
@@ -6935,9 +6978,6 @@
           <w:p>
             <w:pPr>
               <w:jc w:val="center"/>
-              <w:rPr>
-                <w:rFonts w:hint="eastAsia"/>
-              </w:rPr>
             </w:pPr>
           </w:p>
         </w:tc>
@@ -6948,9 +6988,6 @@
           <w:p>
             <w:pPr>
               <w:jc w:val="center"/>
-              <w:rPr>
-                <w:rFonts w:hint="eastAsia"/>
-              </w:rPr>
             </w:pPr>
           </w:p>
         </w:tc>
@@ -6963,6 +7000,9 @@
               <w:jc w:val="center"/>
             </w:pPr>
             <w:r>
+              <w:rPr>
+                <w:rFonts w:hint="eastAsia"/>
+              </w:rPr>
               <w:t>No</w:t>
             </w:r>
           </w:p>
@@ -6989,136 +7029,10 @@
               <w:rPr>
                 <w:rFonts w:hint="eastAsia"/>
               </w:rPr>
-              <w:t>权限所属</w:t>
-            </w:r>
-            <w:r>
-              <w:rPr>
-                <w:rFonts w:hint="eastAsia"/>
-              </w:rPr>
-              <w:t>模型</w:t>
-            </w:r>
-            <w:r>
-              <w:rPr>
-                <w:rFonts w:hint="eastAsia"/>
-              </w:rPr>
-              <w:t>PID</w:t>
+              <w:t>此权限下所拥有的模型运行记录</w:t>
             </w:r>
             <w:bookmarkStart w:id="0" w:name="_GoBack"/>
             <w:bookmarkEnd w:id="0"/>
-          </w:p>
-        </w:tc>
-      </w:tr>
-      <w:tr>
-        <w:tc>
-          <w:tcPr>
-            <w:tcW w:w="1310" w:type="dxa"/>
-          </w:tcPr>
-          <w:p>
-            <w:pPr>
-              <w:jc w:val="center"/>
-              <w:rPr>
-                <w:rFonts w:hint="eastAsia"/>
-              </w:rPr>
-            </w:pPr>
-            <w:r>
-              <w:t>p</w:t>
-            </w:r>
-            <w:r>
-              <w:rPr>
-                <w:rFonts w:hint="eastAsia"/>
-              </w:rPr>
-              <w:t>ath</w:t>
-            </w:r>
-          </w:p>
-        </w:tc>
-        <w:tc>
-          <w:tcPr>
-            <w:tcW w:w="1294" w:type="dxa"/>
-          </w:tcPr>
-          <w:p>
-            <w:pPr>
-              <w:jc w:val="center"/>
-              <w:rPr>
-                <w:rFonts w:hint="eastAsia"/>
-              </w:rPr>
-            </w:pPr>
-            <w:r>
-              <w:rPr>
-                <w:rFonts w:hint="eastAsia"/>
-              </w:rPr>
-              <w:t>String</w:t>
-            </w:r>
-          </w:p>
-        </w:tc>
-        <w:tc>
-          <w:tcPr>
-            <w:tcW w:w="667" w:type="dxa"/>
-          </w:tcPr>
-          <w:p>
-            <w:pPr>
-              <w:jc w:val="center"/>
-              <w:rPr>
-                <w:rFonts w:hint="eastAsia"/>
-              </w:rPr>
-            </w:pPr>
-          </w:p>
-        </w:tc>
-        <w:tc>
-          <w:tcPr>
-            <w:tcW w:w="666" w:type="dxa"/>
-          </w:tcPr>
-          <w:p>
-            <w:pPr>
-              <w:jc w:val="center"/>
-              <w:rPr>
-                <w:rFonts w:hint="eastAsia"/>
-              </w:rPr>
-            </w:pPr>
-          </w:p>
-        </w:tc>
-        <w:tc>
-          <w:tcPr>
-            <w:tcW w:w="661" w:type="dxa"/>
-          </w:tcPr>
-          <w:p>
-            <w:pPr>
-              <w:jc w:val="center"/>
-              <w:rPr>
-                <w:rFonts w:hint="eastAsia"/>
-              </w:rPr>
-            </w:pPr>
-            <w:r>
-              <w:rPr>
-                <w:rFonts w:hint="eastAsia"/>
-              </w:rPr>
-              <w:t>No</w:t>
-            </w:r>
-          </w:p>
-        </w:tc>
-        <w:tc>
-          <w:tcPr>
-            <w:tcW w:w="918" w:type="dxa"/>
-          </w:tcPr>
-          <w:p>
-            <w:pPr>
-              <w:jc w:val="center"/>
-            </w:pPr>
-          </w:p>
-        </w:tc>
-        <w:tc>
-          <w:tcPr>
-            <w:tcW w:w="2012" w:type="dxa"/>
-          </w:tcPr>
-          <w:p>
-            <w:pPr>
-              <w:jc w:val="center"/>
-            </w:pPr>
-            <w:r>
-              <w:rPr>
-                <w:rFonts w:hint="eastAsia"/>
-              </w:rPr>
-              <w:t>请求虚拟路径</w:t>
-            </w:r>
           </w:p>
         </w:tc>
       </w:tr>

</xml_diff>